<commit_message>
implement medical deductions per Bridges Eligibility Manual BEM 554 (pending additional questions)
</commit_message>
<xml_diff>
--- a/docassemble/MichiganFoodStampCalculator/data/templates/snap-summary.docx
+++ b/docassemble/MichiganFoodStampCalculator/data/templates/snap-summary.docx
@@ -1154,54 +1154,12 @@
               <w:spacing w:before="20" w:line="240" w:lineRule="auto"/>
               <w:rPr>
                 <w:rFonts w:asciiTheme="minorHAnsi" w:eastAsiaTheme="minorEastAsia" w:hAnsiTheme="minorHAnsi" w:cstheme="minorBidi"/>
-                <w:b w:val="0"/>
-                <w:bCs w:val="0"/>
-                <w:color w:val="auto"/>
-                <w:sz w:val="22"/>
-                <w:szCs w:val="22"/>
-              </w:rPr>
-            </w:pPr>
-            <w:r>
-              <w:rPr>
-                <w:rFonts w:asciiTheme="minorHAnsi" w:eastAsiaTheme="minorEastAsia" w:hAnsiTheme="minorHAnsi" w:cstheme="minorBidi"/>
-                <w:bCs w:val="0"/>
-                <w:color w:val="auto"/>
-                <w:sz w:val="22"/>
-                <w:szCs w:val="22"/>
-              </w:rPr>
-              <w:t xml:space="preserve">Based on this information, you may be eligible for monthly </w:t>
-            </w:r>
-            <w:r>
-              <w:rPr>
-                <w:rFonts w:asciiTheme="minorHAnsi" w:eastAsiaTheme="minorEastAsia" w:hAnsiTheme="minorHAnsi" w:cstheme="minorBidi"/>
-                <w:bCs w:val="0"/>
-                <w:color w:val="auto"/>
-                <w:sz w:val="22"/>
-                <w:szCs w:val="22"/>
-              </w:rPr>
-              <w:t>F</w:t>
-            </w:r>
-            <w:r>
-              <w:rPr>
-                <w:rFonts w:asciiTheme="minorHAnsi" w:eastAsiaTheme="minorEastAsia" w:hAnsiTheme="minorHAnsi" w:cstheme="minorBidi"/>
-                <w:bCs w:val="0"/>
-                <w:color w:val="auto"/>
-                <w:sz w:val="22"/>
-                <w:szCs w:val="22"/>
-              </w:rPr>
-              <w:t>AP benefits of ${{ (FinalResult)|round|int }}/month.</w:t>
-            </w:r>
-            <w:r>
-              <w:rPr>
-                <w:rFonts w:asciiTheme="minorHAnsi" w:eastAsiaTheme="minorEastAsia" w:hAnsiTheme="minorHAnsi" w:cstheme="minorBidi"/>
-                <w:b w:val="0"/>
-                <w:bCs w:val="0"/>
-                <w:color w:val="auto"/>
-                <w:sz w:val="22"/>
-                <w:szCs w:val="22"/>
-              </w:rPr>
-              <w:t xml:space="preserve"> This is just an estimate.</w:t>
-            </w:r>
+                <w:bCs w:val="0"/>
+                <w:color w:val="auto"/>
+                <w:sz w:val="22"/>
+                <w:szCs w:val="22"/>
+              </w:rPr>
+            </w:pPr>
           </w:p>
           <w:p>
             <w:pPr>
@@ -1214,20 +1172,50 @@
                 <w:b w:val="0"/>
                 <w:bCs w:val="0"/>
                 <w:color w:val="auto"/>
-                <w:sz w:val="20"/>
-                <w:szCs w:val="20"/>
-              </w:rPr>
-            </w:pPr>
-            <w:r>
-              <w:rPr>
-                <w:rFonts w:asciiTheme="minorHAnsi" w:eastAsiaTheme="minorEastAsia" w:hAnsiTheme="minorHAnsi" w:cstheme="minorBidi"/>
-                <w:b w:val="0"/>
-                <w:bCs w:val="0"/>
-                <w:color w:val="auto"/>
-                <w:sz w:val="22"/>
-                <w:szCs w:val="22"/>
-              </w:rPr>
-              <w:t>{%p endif %}</w:t>
+                <w:sz w:val="22"/>
+                <w:szCs w:val="22"/>
+              </w:rPr>
+            </w:pPr>
+            <w:r>
+              <w:rPr>
+                <w:rFonts w:asciiTheme="minorHAnsi" w:eastAsiaTheme="minorEastAsia" w:hAnsiTheme="minorHAnsi" w:cstheme="minorBidi"/>
+                <w:bCs w:val="0"/>
+                <w:color w:val="auto"/>
+                <w:sz w:val="22"/>
+                <w:szCs w:val="22"/>
+              </w:rPr>
+              <w:t xml:space="preserve">Based on this information, you may be eligible for monthly </w:t>
+            </w:r>
+            <w:r>
+              <w:rPr>
+                <w:rFonts w:asciiTheme="minorHAnsi" w:eastAsiaTheme="minorEastAsia" w:hAnsiTheme="minorHAnsi" w:cstheme="minorBidi"/>
+                <w:bCs w:val="0"/>
+                <w:color w:val="auto"/>
+                <w:sz w:val="22"/>
+                <w:szCs w:val="22"/>
+              </w:rPr>
+              <w:t>F</w:t>
+            </w:r>
+            <w:r>
+              <w:rPr>
+                <w:rFonts w:asciiTheme="minorHAnsi" w:eastAsiaTheme="minorEastAsia" w:hAnsiTheme="minorHAnsi" w:cstheme="minorBidi"/>
+                <w:bCs w:val="0"/>
+                <w:color w:val="auto"/>
+                <w:sz w:val="22"/>
+                <w:szCs w:val="22"/>
+              </w:rPr>
+              <w:t>AP benefits of ${{ (FinalResult)|round|int }}/month.</w:t>
+            </w:r>
+            <w:r>
+              <w:rPr>
+                <w:rFonts w:asciiTheme="minorHAnsi" w:eastAsiaTheme="minorEastAsia" w:hAnsiTheme="minorHAnsi" w:cstheme="minorBidi"/>
+                <w:b w:val="0"/>
+                <w:bCs w:val="0"/>
+                <w:color w:val="auto"/>
+                <w:sz w:val="22"/>
+                <w:szCs w:val="22"/>
+              </w:rPr>
+              <w:t xml:space="preserve"> This is just an estimate.</w:t>
             </w:r>
           </w:p>
           <w:p>
@@ -1255,6 +1243,33 @@
                 <w:szCs w:val="22"/>
               </w:rPr>
               <w:lastRenderedPageBreak/>
+              <w:t>{%p endif %}</w:t>
+            </w:r>
+          </w:p>
+          <w:p>
+            <w:pPr>
+              <w:pStyle w:val="Heading2"/>
+              <w:keepNext w:val="0"/>
+              <w:keepLines w:val="0"/>
+              <w:spacing w:before="20" w:line="240" w:lineRule="auto"/>
+              <w:rPr>
+                <w:rFonts w:asciiTheme="minorHAnsi" w:eastAsiaTheme="minorEastAsia" w:hAnsiTheme="minorHAnsi" w:cstheme="minorBidi"/>
+                <w:b w:val="0"/>
+                <w:bCs w:val="0"/>
+                <w:color w:val="auto"/>
+                <w:sz w:val="20"/>
+                <w:szCs w:val="20"/>
+              </w:rPr>
+            </w:pPr>
+            <w:r>
+              <w:rPr>
+                <w:rFonts w:asciiTheme="minorHAnsi" w:eastAsiaTheme="minorEastAsia" w:hAnsiTheme="minorHAnsi" w:cstheme="minorBidi"/>
+                <w:b w:val="0"/>
+                <w:bCs w:val="0"/>
+                <w:color w:val="auto"/>
+                <w:sz w:val="22"/>
+                <w:szCs w:val="22"/>
+              </w:rPr>
               <w:t>{%p if ElderlyOrDisabled</w:t>
             </w:r>
             <w:r>
@@ -1554,6 +1569,14 @@
         <w:spacing w:after="0" w:line="240" w:lineRule="auto"/>
       </w:pPr>
       <w:r>
+        <w:t>A detailed calculation of this amount can be found on the next page.</w:t>
+      </w:r>
+    </w:p>
+    <w:p>
+      <w:pPr>
+        <w:spacing w:after="0" w:line="240" w:lineRule="auto"/>
+      </w:pPr>
+      <w:r>
         <w:br w:type="page"/>
       </w:r>
     </w:p>
@@ -1723,7 +1746,7 @@
         <w:rPr>
           <w:color w:val="024442"/>
         </w:rPr>
-        <w:t>Step 2: Gross Income Test</w:t>
+        <w:t>Step 2: Gross Income</w:t>
       </w:r>
     </w:p>
     <w:tbl>
@@ -1976,13 +1999,7 @@
               <w:spacing w:after="0"/>
             </w:pPr>
             <w:r>
-              <w:t xml:space="preserve">  3.1</w:t>
-            </w:r>
-            <w:r>
-              <w:t>A</w:t>
-            </w:r>
-            <w:r>
-              <w:t xml:space="preserve">  Standard </w:t>
+              <w:t xml:space="preserve">  3.1A  Standard </w:t>
             </w:r>
             <w:r>
               <w:t>d</w:t>
@@ -2012,7 +2029,7 @@
               <w:jc w:val="right"/>
             </w:pPr>
             <w:r>
-              <w:t xml:space="preserve">+ </w:t>
+              <w:t xml:space="preserve"> </w:t>
             </w:r>
             <w:r>
               <w:t>${{ ‘{:,.0f}’.format(StdDed) }}</w:t>
@@ -2031,13 +2048,7 @@
               <w:spacing w:after="0"/>
             </w:pPr>
             <w:r>
-              <w:t xml:space="preserve">  </w:t>
-            </w:r>
-            <w:r>
-              <w:t>3.1B</w:t>
-            </w:r>
-            <w:r>
-              <w:t xml:space="preserve">  Earned </w:t>
+              <w:t xml:space="preserve">  3.1B  Earned </w:t>
             </w:r>
             <w:r>
               <w:t>i</w:t>
@@ -2070,6 +2081,9 @@
               <w:jc w:val="right"/>
             </w:pPr>
             <w:r>
+              <w:t xml:space="preserve">+ </w:t>
+            </w:r>
+            <w:r>
               <w:t>${{ ‘{:,.0f}’.format(</w:t>
             </w:r>
             <w:r>
@@ -2178,10 +2192,7 @@
               <w:spacing w:after="0"/>
             </w:pPr>
             <w:r>
-              <w:t xml:space="preserve">  3.1E  Total Income Deductions</w:t>
-            </w:r>
-            <w:r>
-              <w:t xml:space="preserve"> (sum of 3.1A – 3.1D)</w:t>
+              <w:t xml:space="preserve">  3.1E  Total Income Deductions (sum of 3.1A – 3.1D)</w:t>
             </w:r>
           </w:p>
         </w:tc>
@@ -2227,19 +2238,7 @@
               <w:rPr>
                 <w:b/>
               </w:rPr>
-              <w:t xml:space="preserve">  3.1F  Adjusted Monthly Income (2D – </w:t>
-            </w:r>
-            <w:r>
-              <w:rPr>
-                <w:b/>
-              </w:rPr>
-              <w:t>3.1E</w:t>
-            </w:r>
-            <w:r>
-              <w:rPr>
-                <w:b/>
-              </w:rPr>
-              <w:t>)</w:t>
+              <w:t xml:space="preserve">  3.1F  Adjusted Monthly Income (2D – 3.1E)</w:t>
             </w:r>
           </w:p>
         </w:tc>
@@ -2439,10 +2438,7 @@
               <w:spacing w:after="0"/>
             </w:pPr>
             <w:r>
-              <w:t>{% else %}</w:t>
-            </w:r>
-            <w:r>
-              <w:t xml:space="preserve">  Utility deductions:</w:t>
+              <w:t>{% else %}  Utility deductions:</w:t>
             </w:r>
           </w:p>
           <w:p>
@@ -2648,10 +2644,7 @@
               <w:spacing w:after="0"/>
             </w:pPr>
             <w:r>
-              <w:t xml:space="preserve">  </w:t>
-            </w:r>
-            <w:r>
-              <w:t xml:space="preserve">Deduction </w:t>
+              <w:t xml:space="preserve">  Deduction </w:t>
             </w:r>
             <w:r>
               <w:t>c</w:t>
@@ -2949,7 +2942,12 @@
               <w:t xml:space="preserve">Subtract </w:t>
             </w:r>
             <w:r>
-              <w:t>Countable Income (</w:t>
+              <w:t xml:space="preserve">Net </w:t>
+            </w:r>
+            <w:bookmarkStart w:id="0" w:name="_GoBack"/>
+            <w:bookmarkEnd w:id="0"/>
+            <w:r>
+              <w:t>Income (</w:t>
             </w:r>
             <w:r>
               <w:t>3.3A</w:t>
@@ -2998,7 +2996,6 @@
                 <w:sz w:val="24"/>
               </w:rPr>
             </w:pPr>
-            <w:bookmarkStart w:id="0" w:name="_GoBack" w:colFirst="0" w:colLast="1"/>
             <w:r>
               <w:rPr>
                 <w:b/>
@@ -3029,1744 +3026,13 @@
               </w:rPr>
               <w:t>${{ ‘{:,.0f}’.format(FinalResult) }}</w:t>
             </w:r>
-          </w:p>
-        </w:tc>
-      </w:tr>
-      <w:bookmarkEnd w:id="0"/>
-    </w:tbl>
-    <w:p>
-      <w:pPr>
-        <w:spacing w:after="0" w:line="240" w:lineRule="auto"/>
-        <w:rPr>
-          <w:b/>
-        </w:rPr>
-      </w:pPr>
-      <w:r>
-        <w:rPr>
-          <w:b/>
-        </w:rPr>
-        <w:br w:type="page"/>
-      </w:r>
-    </w:p>
-    <w:p>
-      <w:pPr>
-        <w:rPr>
-          <w:b/>
-        </w:rPr>
-      </w:pPr>
-    </w:p>
-    <w:tbl>
-      <w:tblPr>
-        <w:tblStyle w:val="TableGrid"/>
-        <w:tblW w:w="0" w:type="auto"/>
-        <w:tblLook w:val="04A0" w:firstRow="1" w:lastRow="0" w:firstColumn="1" w:lastColumn="0" w:noHBand="0" w:noVBand="1"/>
-      </w:tblPr>
-      <w:tblGrid>
-        <w:gridCol w:w="5058"/>
-        <w:gridCol w:w="540"/>
-        <w:gridCol w:w="4698"/>
-      </w:tblGrid>
-      <w:tr>
-        <w:tc>
-          <w:tcPr>
-            <w:tcW w:w="5058" w:type="dxa"/>
-          </w:tcPr>
-          <w:p>
-            <w:pPr>
-              <w:spacing w:after="0"/>
-              <w:rPr>
-                <w:b/>
-              </w:rPr>
-            </w:pPr>
-            <w:r>
-              <w:rPr>
-                <w:b/>
-              </w:rPr>
-              <w:t>Step 1: Household Composition</w:t>
-            </w:r>
-          </w:p>
-        </w:tc>
-        <w:tc>
-          <w:tcPr>
-            <w:tcW w:w="540" w:type="dxa"/>
-          </w:tcPr>
-          <w:p>
-            <w:pPr>
-              <w:spacing w:after="0"/>
-              <w:rPr>
-                <w:b/>
-              </w:rPr>
-            </w:pPr>
-          </w:p>
-        </w:tc>
-        <w:tc>
-          <w:tcPr>
-            <w:tcW w:w="4698" w:type="dxa"/>
-          </w:tcPr>
-          <w:p>
-            <w:pPr>
-              <w:spacing w:after="0"/>
-              <w:rPr>
-                <w:b/>
-              </w:rPr>
-            </w:pPr>
-          </w:p>
-        </w:tc>
-      </w:tr>
-      <w:tr>
-        <w:tc>
-          <w:tcPr>
-            <w:tcW w:w="5598" w:type="dxa"/>
-            <w:gridSpan w:val="2"/>
-          </w:tcPr>
-          <w:p>
-            <w:pPr>
-              <w:spacing w:after="0"/>
-            </w:pPr>
-            <w:r>
-              <w:t>Total Hou</w:t>
-            </w:r>
-            <w:r>
-              <w:t>sehold Size</w:t>
-            </w:r>
-          </w:p>
-        </w:tc>
-        <w:tc>
-          <w:tcPr>
-            <w:tcW w:w="4698" w:type="dxa"/>
-          </w:tcPr>
-          <w:p>
-            <w:pPr>
-              <w:spacing w:after="0"/>
-              <w:jc w:val="center"/>
-            </w:pPr>
-            <w:r>
-              <w:t>{{ HHSize }}</w:t>
-            </w:r>
-          </w:p>
-        </w:tc>
-      </w:tr>
-      <w:tr>
-        <w:tc>
-          <w:tcPr>
-            <w:tcW w:w="5598" w:type="dxa"/>
-            <w:gridSpan w:val="2"/>
-          </w:tcPr>
-          <w:p>
-            <w:pPr>
-              <w:spacing w:after="0"/>
-            </w:pPr>
-            <w:r>
-              <w:t>Members age 60+ or receiving a disability-based benefit?</w:t>
-            </w:r>
-          </w:p>
-        </w:tc>
-        <w:tc>
-          <w:tcPr>
-            <w:tcW w:w="4698" w:type="dxa"/>
-          </w:tcPr>
-          <w:p>
-            <w:pPr>
-              <w:spacing w:after="0"/>
-              <w:jc w:val="center"/>
-            </w:pPr>
-            <w:r>
-              <w:t>{{ ElderlyOrDisabled }}</w:t>
-            </w:r>
-          </w:p>
-        </w:tc>
-      </w:tr>
-      <w:tr>
-        <w:tc>
-          <w:tcPr>
-            <w:tcW w:w="5598" w:type="dxa"/>
-            <w:gridSpan w:val="2"/>
-          </w:tcPr>
-          <w:p>
-            <w:pPr>
-              <w:spacing w:after="0"/>
-            </w:pPr>
-            <w:r>
-              <w:t>Child care or disabled adult care costs?</w:t>
-            </w:r>
-          </w:p>
-        </w:tc>
-        <w:tc>
-          <w:tcPr>
-            <w:tcW w:w="4698" w:type="dxa"/>
-          </w:tcPr>
-          <w:p>
-            <w:pPr>
-              <w:spacing w:after="0"/>
-              <w:jc w:val="center"/>
-            </w:pPr>
-            <w:r>
-              <w:t>{{ hasDependent }}</w:t>
-            </w:r>
-          </w:p>
-        </w:tc>
-      </w:tr>
-      <w:tr>
-        <w:tc>
-          <w:tcPr>
-            <w:tcW w:w="5058" w:type="dxa"/>
-          </w:tcPr>
-          <w:p>
-            <w:pPr>
-              <w:spacing w:after="0"/>
-            </w:pPr>
-          </w:p>
-        </w:tc>
-        <w:tc>
-          <w:tcPr>
-            <w:tcW w:w="540" w:type="dxa"/>
-          </w:tcPr>
-          <w:p>
-            <w:pPr>
-              <w:spacing w:after="0"/>
-            </w:pPr>
-          </w:p>
-        </w:tc>
-        <w:tc>
-          <w:tcPr>
-            <w:tcW w:w="4698" w:type="dxa"/>
-          </w:tcPr>
-          <w:p>
-            <w:pPr>
-              <w:spacing w:after="0"/>
-            </w:pPr>
-          </w:p>
-        </w:tc>
-      </w:tr>
-      <w:tr>
-        <w:tc>
-          <w:tcPr>
-            <w:tcW w:w="5058" w:type="dxa"/>
-          </w:tcPr>
-          <w:p>
-            <w:pPr>
-              <w:spacing w:after="0"/>
-              <w:rPr>
-                <w:b/>
-              </w:rPr>
-            </w:pPr>
-            <w:r>
-              <w:rPr>
-                <w:b/>
-              </w:rPr>
-              <w:t>Step 2: Gross Income</w:t>
-            </w:r>
-          </w:p>
-        </w:tc>
-        <w:tc>
-          <w:tcPr>
-            <w:tcW w:w="540" w:type="dxa"/>
-          </w:tcPr>
-          <w:p>
-            <w:pPr>
-              <w:spacing w:after="0"/>
-            </w:pPr>
-          </w:p>
-        </w:tc>
-        <w:tc>
-          <w:tcPr>
-            <w:tcW w:w="4698" w:type="dxa"/>
-          </w:tcPr>
-          <w:p>
-            <w:pPr>
-              <w:spacing w:after="0"/>
-            </w:pPr>
-          </w:p>
-        </w:tc>
-      </w:tr>
-      <w:tr>
-        <w:tc>
-          <w:tcPr>
-            <w:tcW w:w="5058" w:type="dxa"/>
-          </w:tcPr>
-          <w:p>
-            <w:pPr>
-              <w:spacing w:after="0"/>
-            </w:pPr>
-            <w:r>
-              <w:t xml:space="preserve">  </w:t>
-            </w:r>
-            <w:r>
-              <w:t>2A. Total Unearned Income</w:t>
-            </w:r>
-          </w:p>
-        </w:tc>
-        <w:tc>
-          <w:tcPr>
-            <w:tcW w:w="540" w:type="dxa"/>
-          </w:tcPr>
-          <w:p>
-            <w:pPr>
-              <w:spacing w:after="0"/>
-            </w:pPr>
-          </w:p>
-        </w:tc>
-        <w:tc>
-          <w:tcPr>
-            <w:tcW w:w="4698" w:type="dxa"/>
-          </w:tcPr>
-          <w:p>
-            <w:pPr>
-              <w:spacing w:after="0"/>
-              <w:jc w:val="right"/>
-            </w:pPr>
-            <w:r>
-              <w:t>${{ ‘{:,.0f}’.format(GMUI) }}</w:t>
-            </w:r>
-          </w:p>
-        </w:tc>
-      </w:tr>
-      <w:tr>
-        <w:tc>
-          <w:tcPr>
-            <w:tcW w:w="5058" w:type="dxa"/>
-          </w:tcPr>
-          <w:p>
-            <w:pPr>
-              <w:spacing w:after="0"/>
-            </w:pPr>
-            <w:r>
-              <w:t xml:space="preserve">  </w:t>
-            </w:r>
-            <w:r>
-              <w:t>2B. Total Earned Income</w:t>
-            </w:r>
-          </w:p>
-        </w:tc>
-        <w:tc>
-          <w:tcPr>
-            <w:tcW w:w="540" w:type="dxa"/>
-          </w:tcPr>
-          <w:p>
-            <w:pPr>
-              <w:spacing w:after="0"/>
-            </w:pPr>
-          </w:p>
-        </w:tc>
-        <w:tc>
-          <w:tcPr>
-            <w:tcW w:w="4698" w:type="dxa"/>
-          </w:tcPr>
-          <w:p>
-            <w:pPr>
-              <w:spacing w:after="0"/>
-              <w:jc w:val="right"/>
-            </w:pPr>
-            <w:r>
-              <w:t xml:space="preserve">+ </w:t>
-            </w:r>
-            <w:r>
-              <w:t>${{ ‘{:,.0f}’.format(GMEI) }}</w:t>
-            </w:r>
-          </w:p>
-        </w:tc>
-      </w:tr>
-      <w:tr>
-        <w:tc>
-          <w:tcPr>
-            <w:tcW w:w="5598" w:type="dxa"/>
-            <w:gridSpan w:val="2"/>
-          </w:tcPr>
-          <w:p>
-            <w:pPr>
-              <w:spacing w:after="0"/>
-            </w:pPr>
-            <w:r>
-              <w:t xml:space="preserve">  2C. </w:t>
-            </w:r>
-            <w:r>
-              <w:t>TODO: Child Support should be deducted here?</w:t>
-            </w:r>
-          </w:p>
-        </w:tc>
-        <w:tc>
-          <w:tcPr>
-            <w:tcW w:w="4698" w:type="dxa"/>
-          </w:tcPr>
-          <w:p>
-            <w:pPr>
-              <w:spacing w:after="0"/>
-              <w:jc w:val="right"/>
-            </w:pPr>
-            <w:r>
-              <w:t>-</w:t>
-            </w:r>
-            <w:r>
-              <w:t xml:space="preserve"> </w:t>
-            </w:r>
-            <w:r>
-              <w:t>${{ ‘{:,.0f}’.format(</w:t>
-            </w:r>
-            <w:r>
-              <w:t>ChildSupport</w:t>
-            </w:r>
-            <w:r>
-              <w:t>) }}</w:t>
-            </w:r>
-          </w:p>
-        </w:tc>
-      </w:tr>
-      <w:tr>
-        <w:tc>
-          <w:tcPr>
-            <w:tcW w:w="5598" w:type="dxa"/>
-            <w:gridSpan w:val="2"/>
-          </w:tcPr>
-          <w:p>
-            <w:pPr>
-              <w:spacing w:after="0"/>
-            </w:pPr>
-            <w:r>
-              <w:t xml:space="preserve">  2D. Total Gross Income (TGMI):</w:t>
-            </w:r>
-          </w:p>
-        </w:tc>
-        <w:tc>
-          <w:tcPr>
-            <w:tcW w:w="4698" w:type="dxa"/>
-          </w:tcPr>
-          <w:p>
-            <w:pPr>
-              <w:spacing w:after="0"/>
-              <w:jc w:val="right"/>
-            </w:pPr>
-            <w:r>
-              <w:t>= ${{ ‘{:,.0f}’.format(TGMI) }}</w:t>
-            </w:r>
-          </w:p>
-        </w:tc>
-      </w:tr>
-      <w:tr>
-        <w:tc>
-          <w:tcPr>
-            <w:tcW w:w="5058" w:type="dxa"/>
-          </w:tcPr>
-          <w:p>
-            <w:pPr>
-              <w:spacing w:after="0"/>
-            </w:pPr>
-          </w:p>
-        </w:tc>
-        <w:tc>
-          <w:tcPr>
-            <w:tcW w:w="540" w:type="dxa"/>
-          </w:tcPr>
-          <w:p>
-            <w:pPr>
-              <w:spacing w:after="0"/>
-            </w:pPr>
-          </w:p>
-        </w:tc>
-        <w:tc>
-          <w:tcPr>
-            <w:tcW w:w="4698" w:type="dxa"/>
-          </w:tcPr>
-          <w:p>
-            <w:pPr>
-              <w:spacing w:after="0"/>
-            </w:pPr>
-          </w:p>
-        </w:tc>
-      </w:tr>
-      <w:tr>
-        <w:tc>
-          <w:tcPr>
-            <w:tcW w:w="5598" w:type="dxa"/>
-            <w:gridSpan w:val="2"/>
-          </w:tcPr>
-          <w:p>
-            <w:pPr>
-              <w:spacing w:after="0"/>
-              <w:rPr>
-                <w:b/>
-              </w:rPr>
-            </w:pPr>
-            <w:r>
-              <w:rPr>
-                <w:b/>
-              </w:rPr>
-              <w:t xml:space="preserve">Step 3: Net Income </w:t>
-            </w:r>
-          </w:p>
-        </w:tc>
-        <w:tc>
-          <w:tcPr>
-            <w:tcW w:w="4698" w:type="dxa"/>
-          </w:tcPr>
-          <w:p>
-            <w:pPr>
-              <w:spacing w:after="0"/>
-            </w:pPr>
-          </w:p>
-        </w:tc>
-      </w:tr>
-      <w:tr>
-        <w:tc>
-          <w:tcPr>
-            <w:tcW w:w="5598" w:type="dxa"/>
-            <w:gridSpan w:val="2"/>
-          </w:tcPr>
-          <w:p>
-            <w:pPr>
-              <w:spacing w:after="0"/>
-            </w:pPr>
-            <w:r>
-              <w:t>3.1 Income Deductions</w:t>
-            </w:r>
-          </w:p>
-        </w:tc>
-        <w:tc>
-          <w:tcPr>
-            <w:tcW w:w="4698" w:type="dxa"/>
-          </w:tcPr>
-          <w:p>
-            <w:pPr>
-              <w:spacing w:after="0"/>
-            </w:pPr>
-          </w:p>
-        </w:tc>
-      </w:tr>
-      <w:tr>
-        <w:tc>
-          <w:tcPr>
-            <w:tcW w:w="5598" w:type="dxa"/>
-            <w:gridSpan w:val="2"/>
-          </w:tcPr>
-          <w:p>
-            <w:pPr>
-              <w:spacing w:after="0"/>
-            </w:pPr>
-            <w:r>
-              <w:t xml:space="preserve">  </w:t>
-            </w:r>
-            <w:r>
-              <w:t xml:space="preserve">3.1A  </w:t>
-            </w:r>
-            <w:r>
-              <w:t xml:space="preserve">Earned Income Deduction (2B * {{ </w:t>
-            </w:r>
-            <w:r>
-              <w:t>PCT_TO_EARNED_INCOME_DED</w:t>
-            </w:r>
-            <w:r>
-              <w:t xml:space="preserve"> }})</w:t>
-            </w:r>
-          </w:p>
-        </w:tc>
-        <w:tc>
-          <w:tcPr>
-            <w:tcW w:w="4698" w:type="dxa"/>
-          </w:tcPr>
-          <w:p>
-            <w:pPr>
-              <w:spacing w:after="0"/>
-              <w:jc w:val="right"/>
-            </w:pPr>
-            <w:r>
-              <w:t>${{ ‘{:,.0f}’.format(</w:t>
-            </w:r>
-            <w:r>
-              <w:t>EarnedDed</w:t>
-            </w:r>
-            <w:r>
-              <w:t>) }}</w:t>
-            </w:r>
-          </w:p>
-        </w:tc>
-      </w:tr>
-      <w:tr>
-        <w:tc>
-          <w:tcPr>
-            <w:tcW w:w="5598" w:type="dxa"/>
-            <w:gridSpan w:val="2"/>
-          </w:tcPr>
-          <w:p>
-            <w:pPr>
-              <w:spacing w:after="0"/>
-            </w:pPr>
-            <w:r>
-              <w:t xml:space="preserve">  </w:t>
-            </w:r>
-            <w:r>
-              <w:t>3.1B</w:t>
-            </w:r>
-            <w:r>
-              <w:t xml:space="preserve">  </w:t>
-            </w:r>
-            <w:r>
-              <w:t xml:space="preserve">Standard Deduction for Household of </w:t>
-            </w:r>
-            <w:r>
-              <w:t>{{ HHSize }}</w:t>
-            </w:r>
-          </w:p>
-        </w:tc>
-        <w:tc>
-          <w:tcPr>
-            <w:tcW w:w="4698" w:type="dxa"/>
-          </w:tcPr>
-          <w:p>
-            <w:pPr>
-              <w:spacing w:after="0"/>
-              <w:jc w:val="right"/>
-            </w:pPr>
-            <w:r>
-              <w:t xml:space="preserve">+ </w:t>
-            </w:r>
-            <w:r>
-              <w:t>${{ ‘{:,.0f}’.format(StdDed) }}</w:t>
-            </w:r>
-          </w:p>
-        </w:tc>
-      </w:tr>
-      <w:tr>
-        <w:tc>
-          <w:tcPr>
-            <w:tcW w:w="5598" w:type="dxa"/>
-            <w:gridSpan w:val="2"/>
-          </w:tcPr>
-          <w:p>
-            <w:pPr>
-              <w:spacing w:after="0"/>
-            </w:pPr>
-            <w:r>
-              <w:t xml:space="preserve">  </w:t>
-            </w:r>
-            <w:r>
-              <w:t>3.1C</w:t>
-            </w:r>
-            <w:r>
-              <w:t xml:space="preserve">  </w:t>
-            </w:r>
-            <w:r>
-              <w:t>Medical Deduction</w:t>
-            </w:r>
-          </w:p>
-        </w:tc>
-        <w:tc>
-          <w:tcPr>
-            <w:tcW w:w="4698" w:type="dxa"/>
-          </w:tcPr>
-          <w:p>
-            <w:pPr>
-              <w:spacing w:after="0"/>
-              <w:jc w:val="right"/>
-            </w:pPr>
-            <w:r>
-              <w:t xml:space="preserve">+ </w:t>
-            </w:r>
-            <w:r>
-              <w:t>${{ ‘{:,.0f}’.format(ExcessMedDed) }}</w:t>
-            </w:r>
-          </w:p>
-        </w:tc>
-      </w:tr>
-      <w:tr>
-        <w:tc>
-          <w:tcPr>
-            <w:tcW w:w="5598" w:type="dxa"/>
-            <w:gridSpan w:val="2"/>
-          </w:tcPr>
-          <w:p>
-            <w:pPr>
-              <w:spacing w:after="0"/>
-            </w:pPr>
-            <w:r>
-              <w:t xml:space="preserve">  </w:t>
-            </w:r>
-            <w:r>
-              <w:t>3.1D</w:t>
-            </w:r>
-            <w:r>
-              <w:t xml:space="preserve">  </w:t>
-            </w:r>
-            <w:r>
-              <w:t>Dependent Care Costs</w:t>
-            </w:r>
-          </w:p>
-        </w:tc>
-        <w:tc>
-          <w:tcPr>
-            <w:tcW w:w="4698" w:type="dxa"/>
-          </w:tcPr>
-          <w:p>
-            <w:pPr>
-              <w:spacing w:after="0"/>
-              <w:jc w:val="right"/>
-            </w:pPr>
-            <w:r>
-              <w:t xml:space="preserve">+ </w:t>
-            </w:r>
-            <w:r>
-              <w:t>${{ ‘{:,.0f}’.format(DepCareDed) }}</w:t>
-            </w:r>
-          </w:p>
-        </w:tc>
-      </w:tr>
-      <w:tr>
-        <w:tc>
-          <w:tcPr>
-            <w:tcW w:w="5598" w:type="dxa"/>
-            <w:gridSpan w:val="2"/>
-          </w:tcPr>
-          <w:p>
-            <w:pPr>
-              <w:spacing w:after="0"/>
-            </w:pPr>
-            <w:r>
-              <w:t xml:space="preserve">  </w:t>
-            </w:r>
-            <w:r>
-              <w:t>3.1E</w:t>
-            </w:r>
-            <w:r>
-              <w:t xml:space="preserve">  </w:t>
-            </w:r>
-            <w:r>
-              <w:t>Total Income Deductions</w:t>
-            </w:r>
-          </w:p>
-        </w:tc>
-        <w:tc>
-          <w:tcPr>
-            <w:tcW w:w="4698" w:type="dxa"/>
-          </w:tcPr>
-          <w:p>
-            <w:pPr>
-              <w:spacing w:after="0"/>
-              <w:jc w:val="right"/>
-            </w:pPr>
-            <w:r>
-              <w:t xml:space="preserve">= </w:t>
-            </w:r>
-            <w:r>
-              <w:t>${{ ‘{:,.0f}’.format(</w:t>
-            </w:r>
-            <w:r>
-              <w:t>totDeduction</w:t>
-            </w:r>
-            <w:r>
-              <w:t>) }}</w:t>
-            </w:r>
-          </w:p>
-        </w:tc>
-      </w:tr>
-      <w:tr>
-        <w:tc>
-          <w:tcPr>
-            <w:tcW w:w="5598" w:type="dxa"/>
-            <w:gridSpan w:val="2"/>
-          </w:tcPr>
-          <w:p>
-            <w:pPr>
-              <w:spacing w:after="0"/>
-            </w:pPr>
-            <w:r>
-              <w:t xml:space="preserve">  3.1F</w:t>
-            </w:r>
-            <w:r>
-              <w:t xml:space="preserve">  </w:t>
-            </w:r>
-            <w:r>
-              <w:t>Adjusted Monthly Income (2D – Income Deductions)</w:t>
-            </w:r>
-          </w:p>
-        </w:tc>
-        <w:tc>
-          <w:tcPr>
-            <w:tcW w:w="4698" w:type="dxa"/>
-          </w:tcPr>
-          <w:p>
-            <w:pPr>
-              <w:spacing w:after="0"/>
-              <w:jc w:val="right"/>
-            </w:pPr>
-            <w:r>
-              <w:t>${{ ‘{:,.0f}’.format(PreAdjAfterDed) }}</w:t>
-            </w:r>
-          </w:p>
-        </w:tc>
-      </w:tr>
-      <w:tr>
-        <w:tc>
-          <w:tcPr>
-            <w:tcW w:w="5598" w:type="dxa"/>
-            <w:gridSpan w:val="2"/>
-          </w:tcPr>
-          <w:p>
-            <w:pPr>
-              <w:spacing w:after="0"/>
-            </w:pPr>
-            <w:r>
-              <w:t>3.2 Shelter Costs &amp; Deductions</w:t>
-            </w:r>
-          </w:p>
-        </w:tc>
-        <w:tc>
-          <w:tcPr>
-            <w:tcW w:w="4698" w:type="dxa"/>
-          </w:tcPr>
-          <w:p>
-            <w:pPr>
-              <w:spacing w:after="0"/>
-              <w:jc w:val="right"/>
-            </w:pPr>
-            <w:r>
-              <w:t xml:space="preserve">{% </w:t>
-            </w:r>
-            <w:r>
-              <w:t>if isHomeless == "Yes"</w:t>
-            </w:r>
-            <w:r>
-              <w:t xml:space="preserve"> %}</w:t>
-            </w:r>
-          </w:p>
-        </w:tc>
-      </w:tr>
-      <w:tr>
-        <w:tc>
-          <w:tcPr>
-            <w:tcW w:w="5598" w:type="dxa"/>
-            <w:gridSpan w:val="2"/>
-          </w:tcPr>
-          <w:p>
-            <w:pPr>
-              <w:spacing w:after="0"/>
-            </w:pPr>
-            <w:r>
-              <w:t xml:space="preserve">  Household is homeless</w:t>
-            </w:r>
-          </w:p>
-        </w:tc>
-        <w:tc>
-          <w:tcPr>
-            <w:tcW w:w="4698" w:type="dxa"/>
-          </w:tcPr>
-          <w:p>
-            <w:pPr>
-              <w:spacing w:after="0"/>
-              <w:jc w:val="right"/>
-            </w:pPr>
-            <w:r>
-              <w:t>${{ ‘{:,.0f}’.format(</w:t>
-            </w:r>
-            <w:r>
-              <w:t>HomelessDed</w:t>
-            </w:r>
-            <w:r>
-              <w:t>) }}</w:t>
-            </w:r>
-            <w:r>
-              <w:t>{% endif %}</w:t>
-            </w:r>
-          </w:p>
-        </w:tc>
-      </w:tr>
-      <w:tr>
-        <w:tc>
-          <w:tcPr>
-            <w:tcW w:w="5598" w:type="dxa"/>
-            <w:gridSpan w:val="2"/>
-          </w:tcPr>
-          <w:p>
-            <w:pPr>
-              <w:spacing w:after="0"/>
-            </w:pPr>
-            <w:r>
-              <w:t>{% if rentOrMortgage == “Yes” %}</w:t>
-            </w:r>
-            <w:r>
-              <w:t xml:space="preserve">  </w:t>
-            </w:r>
-            <w:r>
-              <w:t>Mortgage or rent</w:t>
-            </w:r>
-          </w:p>
-        </w:tc>
-        <w:tc>
-          <w:tcPr>
-            <w:tcW w:w="4698" w:type="dxa"/>
-          </w:tcPr>
-          <w:p>
-            <w:pPr>
-              <w:spacing w:after="0"/>
-              <w:jc w:val="right"/>
-            </w:pPr>
-            <w:r>
-              <w:t>${{ ‘{:,.0f}’.format(</w:t>
-            </w:r>
-            <w:r>
-              <w:t>RentMortgageDed</w:t>
-            </w:r>
-            <w:r>
-              <w:t>) }}</w:t>
-            </w:r>
-          </w:p>
-        </w:tc>
-      </w:tr>
-      <w:tr>
-        <w:tc>
-          <w:tcPr>
-            <w:tcW w:w="5598" w:type="dxa"/>
-            <w:gridSpan w:val="2"/>
-          </w:tcPr>
-          <w:p>
-            <w:pPr>
-              <w:spacing w:after="0"/>
-            </w:pPr>
-            <w:r>
-              <w:t xml:space="preserve">  Homeowner Expenses</w:t>
-            </w:r>
-          </w:p>
-        </w:tc>
-        <w:tc>
-          <w:tcPr>
-            <w:tcW w:w="4698" w:type="dxa"/>
-          </w:tcPr>
-          <w:p>
-            <w:pPr>
-              <w:spacing w:after="0"/>
-              <w:jc w:val="right"/>
-            </w:pPr>
-            <w:r>
-              <w:t>${{ ‘{:,.0f}’.format(</w:t>
-            </w:r>
-            <w:r>
-              <w:t>HomeownerDed</w:t>
-            </w:r>
-            <w:r>
-              <w:t>) }}</w:t>
-            </w:r>
-            <w:r>
-              <w:t>{% if paysAC == “Yes” %}</w:t>
-            </w:r>
-          </w:p>
-        </w:tc>
-      </w:tr>
-      <w:tr>
-        <w:tc>
-          <w:tcPr>
-            <w:tcW w:w="5598" w:type="dxa"/>
-            <w:gridSpan w:val="2"/>
-          </w:tcPr>
-          <w:p>
-            <w:pPr>
-              <w:spacing w:after="0"/>
-            </w:pPr>
-            <w:r>
-              <w:t xml:space="preserve">  Standard heat and utility deduction</w:t>
-            </w:r>
-          </w:p>
-        </w:tc>
-        <w:tc>
-          <w:tcPr>
-            <w:tcW w:w="4698" w:type="dxa"/>
-          </w:tcPr>
-          <w:p>
-            <w:pPr>
-              <w:spacing w:after="0"/>
-              <w:jc w:val="right"/>
-            </w:pPr>
-            <w:r>
-              <w:t>${{ ‘{:,.0f}’.format(</w:t>
-            </w:r>
-            <w:r>
-              <w:t>SHELTER_HEAT_UTILITY</w:t>
-            </w:r>
-            <w:r>
-              <w:t>) }}</w:t>
-            </w:r>
-            <w:r>
-              <w:t>{% endif %}</w:t>
-            </w:r>
-          </w:p>
-        </w:tc>
-      </w:tr>
-      <w:tr>
-        <w:tc>
-          <w:tcPr>
-            <w:tcW w:w="10296" w:type="dxa"/>
-            <w:gridSpan w:val="3"/>
-          </w:tcPr>
-          <w:p>
-            <w:pPr>
-              <w:spacing w:after="0"/>
-            </w:pPr>
-            <w:r>
-              <w:t>{% else %}{% if utilitiesPaid['electricity'] %}</w:t>
-            </w:r>
-            <w:r>
-              <w:t xml:space="preserve">  </w:t>
-            </w:r>
-            <w:r>
-              <w:t>Non-heat electric (${{ SHELTER_ELECTRICITY }})</w:t>
-            </w:r>
-          </w:p>
-          <w:p>
-            <w:pPr>
-              <w:spacing w:after="0"/>
-            </w:pPr>
-            <w:r>
-              <w:t>{% endif %}{% if utilitiesPaid['water'] %}</w:t>
-            </w:r>
-            <w:r>
-              <w:t xml:space="preserve">  </w:t>
-            </w:r>
-            <w:r>
-              <w:t>Water (${{ SHELTER_WATER }})</w:t>
-            </w:r>
-          </w:p>
-          <w:p>
-            <w:pPr>
-              <w:spacing w:after="0"/>
-            </w:pPr>
-            <w:r>
-              <w:t>{% endif %}{% if utilitiesPaid['phone'] %}</w:t>
-            </w:r>
-            <w:r>
-              <w:t xml:space="preserve">  </w:t>
-            </w:r>
-            <w:r>
-              <w:t>Phone (${{ SHELTER_PHONE }})</w:t>
-            </w:r>
-          </w:p>
-          <w:p>
-            <w:pPr>
-              <w:spacing w:after="0"/>
-            </w:pPr>
-            <w:r>
-              <w:t>{% endif %}{% if utilitiesPaid['fuel'] %}</w:t>
-            </w:r>
-            <w:r>
-              <w:t xml:space="preserve">  </w:t>
-            </w:r>
-            <w:r>
-              <w:t>Cooking Fuel (${{ SHELTER_FUEL }})</w:t>
-            </w:r>
-          </w:p>
-          <w:p>
-            <w:pPr>
-              <w:spacing w:after="0"/>
-            </w:pPr>
-            <w:r>
-              <w:t>{% endif %}{% if utilitiesPaid['trash'] %}</w:t>
-            </w:r>
-            <w:r>
-              <w:t xml:space="preserve">  </w:t>
-            </w:r>
-            <w:r>
-              <w:t>Garbage Removal (${{ SHELTER_TRASH }})</w:t>
-            </w:r>
-          </w:p>
-          <w:p>
-            <w:pPr>
-              <w:spacing w:after="0"/>
-            </w:pPr>
-            <w:r>
-              <w:t>{% endif %}</w:t>
-            </w:r>
-            <w:r>
-              <w:t xml:space="preserve">  </w:t>
-            </w:r>
-            <w:r>
-              <w:t xml:space="preserve">Total Utilities Deduction: ${{ </w:t>
-            </w:r>
-            <w:r>
-              <w:t>StdUtilAllowance</w:t>
-            </w:r>
-            <w:r>
-              <w:t xml:space="preserve"> }}</w:t>
-            </w:r>
-          </w:p>
-        </w:tc>
-      </w:tr>
-      <w:tr>
-        <w:tc>
-          <w:tcPr>
-            <w:tcW w:w="5058" w:type="dxa"/>
-          </w:tcPr>
-          <w:p>
-            <w:pPr>
-              <w:spacing w:after="0"/>
-            </w:pPr>
-            <w:r>
-              <w:t>2</w:t>
-            </w:r>
-          </w:p>
-        </w:tc>
-        <w:tc>
-          <w:tcPr>
-            <w:tcW w:w="540" w:type="dxa"/>
-          </w:tcPr>
-          <w:p>
-            <w:pPr>
-              <w:spacing w:after="0"/>
-            </w:pPr>
-            <w:r>
-              <w:t>C</w:t>
-            </w:r>
-          </w:p>
-        </w:tc>
-        <w:tc>
-          <w:tcPr>
-            <w:tcW w:w="4698" w:type="dxa"/>
-          </w:tcPr>
-          <w:p>
-            <w:pPr>
-              <w:spacing w:after="0"/>
-            </w:pPr>
-          </w:p>
-        </w:tc>
-      </w:tr>
-      <w:tr>
-        <w:tc>
-          <w:tcPr>
-            <w:tcW w:w="5058" w:type="dxa"/>
-          </w:tcPr>
-          <w:p>
-            <w:pPr>
-              <w:spacing w:after="0"/>
-            </w:pPr>
-            <w:r>
-              <w:t>{% endif %}</w:t>
-            </w:r>
-            <w:r>
-              <w:t xml:space="preserve">  </w:t>
-            </w:r>
-            <w:r>
-              <w:t>Total Shelter Costs</w:t>
-            </w:r>
-          </w:p>
-        </w:tc>
-        <w:tc>
-          <w:tcPr>
-            <w:tcW w:w="540" w:type="dxa"/>
-          </w:tcPr>
-          <w:p>
-            <w:pPr>
-              <w:spacing w:after="0"/>
-            </w:pPr>
-          </w:p>
-        </w:tc>
-        <w:tc>
-          <w:tcPr>
-            <w:tcW w:w="4698" w:type="dxa"/>
-          </w:tcPr>
-          <w:p>
-            <w:pPr>
-              <w:spacing w:after="0"/>
-              <w:jc w:val="right"/>
-            </w:pPr>
-            <w:r>
-              <w:t>${{ ‘{:,.0f}’.format(TotShelterCosts) }}</w:t>
-            </w:r>
-          </w:p>
-        </w:tc>
-      </w:tr>
-      <w:tr>
-        <w:tc>
-          <w:tcPr>
-            <w:tcW w:w="5058" w:type="dxa"/>
-          </w:tcPr>
-          <w:p>
-            <w:pPr>
-              <w:spacing w:after="0"/>
-            </w:pPr>
-            <w:r>
-              <w:t xml:space="preserve">  </w:t>
-            </w:r>
-            <w:r>
-              <w:t>Initial shelter deduction (shelter costs – (</w:t>
-            </w:r>
-            <w:r>
-              <w:t>3.1F</w:t>
-            </w:r>
-            <w:r>
-              <w:t xml:space="preserve"> / 2))</w:t>
-            </w:r>
-          </w:p>
-        </w:tc>
-        <w:tc>
-          <w:tcPr>
-            <w:tcW w:w="540" w:type="dxa"/>
-          </w:tcPr>
-          <w:p>
-            <w:pPr>
-              <w:spacing w:after="0"/>
-            </w:pPr>
-          </w:p>
-        </w:tc>
-        <w:tc>
-          <w:tcPr>
-            <w:tcW w:w="4698" w:type="dxa"/>
-          </w:tcPr>
-          <w:p>
-            <w:pPr>
-              <w:spacing w:after="0"/>
-              <w:jc w:val="right"/>
-            </w:pPr>
-            <w:r>
-              <w:t>${{ ‘{:,.0f}’.format(</w:t>
-            </w:r>
-            <w:r>
-              <w:t>InitialShelterDeduction</w:t>
-            </w:r>
-            <w:r>
-              <w:t>) }}</w:t>
-            </w:r>
-          </w:p>
-        </w:tc>
-      </w:tr>
-      <w:tr>
-        <w:tc>
-          <w:tcPr>
-            <w:tcW w:w="5058" w:type="dxa"/>
-          </w:tcPr>
-          <w:p>
-            <w:pPr>
-              <w:spacing w:after="0"/>
-            </w:pPr>
-            <w:r>
-              <w:t xml:space="preserve">  50% of Adjusted Income</w:t>
-            </w:r>
-          </w:p>
-        </w:tc>
-        <w:tc>
-          <w:tcPr>
-            <w:tcW w:w="540" w:type="dxa"/>
-          </w:tcPr>
-          <w:p>
-            <w:pPr>
-              <w:spacing w:after="0"/>
-            </w:pPr>
-          </w:p>
-        </w:tc>
-        <w:tc>
-          <w:tcPr>
-            <w:tcW w:w="4698" w:type="dxa"/>
-          </w:tcPr>
-          <w:p>
-            <w:pPr>
-              <w:spacing w:after="0"/>
-              <w:jc w:val="right"/>
-            </w:pPr>
-            <w:r>
-              <w:t>${{ ‘{:,.0f}’.format(FiftyPctAdjIC) }}</w:t>
-            </w:r>
-          </w:p>
-        </w:tc>
-      </w:tr>
-      <w:tr>
-        <w:tc>
-          <w:tcPr>
-            <w:tcW w:w="5058" w:type="dxa"/>
-          </w:tcPr>
-          <w:p>
-            <w:pPr>
-              <w:spacing w:after="0"/>
-            </w:pPr>
-            <w:r>
-              <w:t xml:space="preserve">  </w:t>
-            </w:r>
-            <w:r>
-              <w:t>Shelter deduction in e</w:t>
-            </w:r>
-            <w:r>
-              <w:t>xcess of 50% of adjusted income</w:t>
-            </w:r>
-          </w:p>
-        </w:tc>
-        <w:tc>
-          <w:tcPr>
-            <w:tcW w:w="540" w:type="dxa"/>
-          </w:tcPr>
-          <w:p>
-            <w:pPr>
-              <w:spacing w:after="0"/>
-            </w:pPr>
-          </w:p>
-        </w:tc>
-        <w:tc>
-          <w:tcPr>
-            <w:tcW w:w="4698" w:type="dxa"/>
-          </w:tcPr>
-          <w:p>
-            <w:pPr>
-              <w:spacing w:after="0"/>
-              <w:jc w:val="right"/>
-            </w:pPr>
-            <w:r>
-              <w:t>${{ ‘{:,.0f}’.format(ShelterDedExcessFiftyPct) }}</w:t>
-            </w:r>
-          </w:p>
-        </w:tc>
-      </w:tr>
-      <w:tr>
-        <w:tc>
-          <w:tcPr>
-            <w:tcW w:w="5058" w:type="dxa"/>
-          </w:tcPr>
-          <w:p>
-            <w:pPr>
-              <w:spacing w:after="0"/>
-            </w:pPr>
-            <w:r>
-              <w:lastRenderedPageBreak/>
-              <w:t xml:space="preserve">  </w:t>
-            </w:r>
-            <w:r>
-              <w:t>Cap (not applicable to elderly / disabled households)</w:t>
-            </w:r>
-          </w:p>
-        </w:tc>
-        <w:tc>
-          <w:tcPr>
-            <w:tcW w:w="540" w:type="dxa"/>
-          </w:tcPr>
-          <w:p>
-            <w:pPr>
-              <w:spacing w:after="0"/>
-            </w:pPr>
-          </w:p>
-        </w:tc>
-        <w:tc>
-          <w:tcPr>
-            <w:tcW w:w="4698" w:type="dxa"/>
-          </w:tcPr>
-          <w:p>
-            <w:pPr>
-              <w:spacing w:after="0"/>
-              <w:jc w:val="right"/>
-            </w:pPr>
-            <w:r>
-              <w:t>${{ ‘{:,.0f}’.format(CapShelterDed) }}</w:t>
-            </w:r>
-          </w:p>
-        </w:tc>
-      </w:tr>
-      <w:tr>
-        <w:tc>
-          <w:tcPr>
-            <w:tcW w:w="5058" w:type="dxa"/>
-          </w:tcPr>
-          <w:p>
-            <w:pPr>
-              <w:spacing w:after="0"/>
-            </w:pPr>
-            <w:r>
-              <w:t xml:space="preserve">  Actual Shelter Deduction</w:t>
-            </w:r>
-          </w:p>
-        </w:tc>
-        <w:tc>
-          <w:tcPr>
-            <w:tcW w:w="540" w:type="dxa"/>
-          </w:tcPr>
-          <w:p>
-            <w:pPr>
-              <w:spacing w:after="0"/>
-            </w:pPr>
-          </w:p>
-        </w:tc>
-        <w:tc>
-          <w:tcPr>
-            <w:tcW w:w="4698" w:type="dxa"/>
-          </w:tcPr>
-          <w:p>
-            <w:pPr>
-              <w:spacing w:after="0"/>
-              <w:jc w:val="right"/>
-            </w:pPr>
-            <w:r>
-              <w:t>${{ ‘{:,.0f}’.format(</w:t>
-            </w:r>
-            <w:r>
-              <w:t>ShelterDedResult</w:t>
-            </w:r>
-            <w:r>
-              <w:t>) }}</w:t>
-            </w:r>
-          </w:p>
-        </w:tc>
-      </w:tr>
-      <w:tr>
-        <w:tc>
-          <w:tcPr>
-            <w:tcW w:w="5058" w:type="dxa"/>
-          </w:tcPr>
-          <w:p>
-            <w:pPr>
-              <w:spacing w:after="0"/>
-            </w:pPr>
-          </w:p>
-        </w:tc>
-        <w:tc>
-          <w:tcPr>
-            <w:tcW w:w="540" w:type="dxa"/>
-          </w:tcPr>
-          <w:p>
-            <w:pPr>
-              <w:spacing w:after="0"/>
-            </w:pPr>
-          </w:p>
-        </w:tc>
-        <w:tc>
-          <w:tcPr>
-            <w:tcW w:w="4698" w:type="dxa"/>
-          </w:tcPr>
-          <w:p>
-            <w:pPr>
-              <w:spacing w:after="0"/>
-              <w:jc w:val="right"/>
-            </w:pPr>
-          </w:p>
-        </w:tc>
-      </w:tr>
-      <w:tr>
-        <w:tc>
-          <w:tcPr>
-            <w:tcW w:w="5058" w:type="dxa"/>
-          </w:tcPr>
-          <w:p>
-            <w:pPr>
-              <w:spacing w:after="0"/>
-            </w:pPr>
-            <w:r>
-              <w:t xml:space="preserve">3.3 </w:t>
-            </w:r>
-            <w:r>
-              <w:t>Net Income</w:t>
-            </w:r>
-            <w:r>
-              <w:t xml:space="preserve"> Calculation</w:t>
-            </w:r>
-          </w:p>
-        </w:tc>
-        <w:tc>
-          <w:tcPr>
-            <w:tcW w:w="540" w:type="dxa"/>
-          </w:tcPr>
-          <w:p>
-            <w:pPr>
-              <w:spacing w:after="0"/>
-            </w:pPr>
-          </w:p>
-        </w:tc>
-        <w:tc>
-          <w:tcPr>
-            <w:tcW w:w="4698" w:type="dxa"/>
-          </w:tcPr>
-          <w:p>
-            <w:pPr>
-              <w:spacing w:after="0"/>
-              <w:jc w:val="right"/>
-            </w:pPr>
-          </w:p>
-        </w:tc>
-      </w:tr>
-      <w:tr>
-        <w:tc>
-          <w:tcPr>
-            <w:tcW w:w="5058" w:type="dxa"/>
-          </w:tcPr>
-          <w:p>
-            <w:pPr>
-              <w:spacing w:after="0"/>
-            </w:pPr>
-            <w:r>
-              <w:t xml:space="preserve">  </w:t>
-            </w:r>
-            <w:r>
-              <w:t xml:space="preserve">3.3A  </w:t>
-            </w:r>
-            <w:r>
-              <w:t>Net Income (</w:t>
-            </w:r>
-            <w:r>
-              <w:t>3.1F</w:t>
-            </w:r>
-            <w:r>
-              <w:t xml:space="preserve"> – deductions)</w:t>
-            </w:r>
-          </w:p>
-        </w:tc>
-        <w:tc>
-          <w:tcPr>
-            <w:tcW w:w="540" w:type="dxa"/>
-          </w:tcPr>
-          <w:p>
-            <w:pPr>
-              <w:spacing w:after="0"/>
-            </w:pPr>
-          </w:p>
-        </w:tc>
-        <w:tc>
-          <w:tcPr>
-            <w:tcW w:w="4698" w:type="dxa"/>
-          </w:tcPr>
-          <w:p>
-            <w:pPr>
-              <w:spacing w:after="0"/>
-              <w:jc w:val="right"/>
-            </w:pPr>
-            <w:r>
-              <w:t>${{ ‘{:,.0f}’.format(</w:t>
-            </w:r>
-            <w:r>
-              <w:t>MonthlyNIC</w:t>
-            </w:r>
-            <w:r>
-              <w:t>) }}</w:t>
-            </w:r>
-          </w:p>
-        </w:tc>
-      </w:tr>
-      <w:tr>
-        <w:tc>
-          <w:tcPr>
-            <w:tcW w:w="5058" w:type="dxa"/>
-          </w:tcPr>
-          <w:p>
-            <w:pPr>
-              <w:spacing w:after="0"/>
-            </w:pPr>
-            <w:r>
-              <w:t xml:space="preserve">  </w:t>
-            </w:r>
-            <w:r>
-              <w:t xml:space="preserve">3.3B  </w:t>
-            </w:r>
-            <w:r>
-              <w:t xml:space="preserve">Countable Income (net income x {{ </w:t>
-            </w:r>
-            <w:r>
-              <w:t>NET_INCOME_PCT</w:t>
-            </w:r>
-            <w:r>
-              <w:t xml:space="preserve"> }})</w:t>
-            </w:r>
-          </w:p>
-        </w:tc>
-        <w:tc>
-          <w:tcPr>
-            <w:tcW w:w="540" w:type="dxa"/>
-          </w:tcPr>
-          <w:p>
-            <w:pPr>
-              <w:spacing w:after="0"/>
-            </w:pPr>
-          </w:p>
-        </w:tc>
-        <w:tc>
-          <w:tcPr>
-            <w:tcW w:w="4698" w:type="dxa"/>
-          </w:tcPr>
-          <w:p>
-            <w:pPr>
-              <w:spacing w:after="0"/>
-              <w:jc w:val="right"/>
-            </w:pPr>
-            <w:r>
-              <w:t>${{ ‘{:,.0f}’.format(</w:t>
-            </w:r>
-            <w:r>
-              <w:t>ThirtyPctNIC</w:t>
-            </w:r>
-            <w:r>
-              <w:t>) }}</w:t>
-            </w:r>
-          </w:p>
-        </w:tc>
-      </w:tr>
-      <w:tr>
-        <w:tc>
-          <w:tcPr>
-            <w:tcW w:w="5058" w:type="dxa"/>
-          </w:tcPr>
-          <w:p>
-            <w:pPr>
-              <w:spacing w:after="0"/>
-            </w:pPr>
-            <w:r>
-              <w:t xml:space="preserve">  </w:t>
-            </w:r>
-            <w:r>
-              <w:t xml:space="preserve">3.3C  </w:t>
-            </w:r>
-            <w:r>
-              <w:t>Maximum allot for household size o</w:t>
-            </w:r>
-            <w:r>
-              <w:t>f {{ HHSize }}</w:t>
-            </w:r>
-          </w:p>
-        </w:tc>
-        <w:tc>
-          <w:tcPr>
-            <w:tcW w:w="540" w:type="dxa"/>
-          </w:tcPr>
-          <w:p>
-            <w:pPr>
-              <w:spacing w:after="0"/>
-            </w:pPr>
-          </w:p>
-        </w:tc>
-        <w:tc>
-          <w:tcPr>
-            <w:tcW w:w="4698" w:type="dxa"/>
-          </w:tcPr>
-          <w:p>
-            <w:pPr>
-              <w:spacing w:after="0"/>
-              <w:jc w:val="right"/>
-            </w:pPr>
-            <w:r>
-              <w:t>${{ ‘{:,.0f}’.format(</w:t>
-            </w:r>
-            <w:r>
-              <w:t>MaxSNAPAllotment</w:t>
-            </w:r>
-            <w:r>
-              <w:t>) }}</w:t>
-            </w:r>
-          </w:p>
-        </w:tc>
-      </w:tr>
-      <w:tr>
-        <w:tc>
-          <w:tcPr>
-            <w:tcW w:w="5058" w:type="dxa"/>
-          </w:tcPr>
-          <w:p>
-            <w:pPr>
-              <w:spacing w:after="0"/>
-            </w:pPr>
-          </w:p>
-        </w:tc>
-        <w:tc>
-          <w:tcPr>
-            <w:tcW w:w="540" w:type="dxa"/>
-          </w:tcPr>
-          <w:p>
-            <w:pPr>
-              <w:spacing w:after="0"/>
-            </w:pPr>
-          </w:p>
-        </w:tc>
-        <w:tc>
-          <w:tcPr>
-            <w:tcW w:w="4698" w:type="dxa"/>
-          </w:tcPr>
-          <w:p>
-            <w:pPr>
-              <w:spacing w:after="0"/>
-              <w:jc w:val="right"/>
-            </w:pPr>
-          </w:p>
-        </w:tc>
-      </w:tr>
-      <w:tr>
-        <w:tc>
-          <w:tcPr>
-            <w:tcW w:w="5058" w:type="dxa"/>
-          </w:tcPr>
-          <w:p>
-            <w:pPr>
-              <w:spacing w:after="0"/>
-              <w:rPr>
-                <w:b/>
-              </w:rPr>
-            </w:pPr>
-            <w:r>
-              <w:rPr>
-                <w:b/>
-              </w:rPr>
-              <w:t xml:space="preserve">4. </w:t>
-            </w:r>
-            <w:r>
-              <w:rPr>
-                <w:b/>
-              </w:rPr>
-              <w:t>Approximate allotment</w:t>
-            </w:r>
-            <w:r>
-              <w:rPr>
-                <w:b/>
-              </w:rPr>
-              <w:t xml:space="preserve"> (3.3C – 3.3B)</w:t>
-            </w:r>
-          </w:p>
-        </w:tc>
-        <w:tc>
-          <w:tcPr>
-            <w:tcW w:w="540" w:type="dxa"/>
-          </w:tcPr>
-          <w:p>
-            <w:pPr>
-              <w:spacing w:after="0"/>
-            </w:pPr>
-          </w:p>
-        </w:tc>
-        <w:tc>
-          <w:tcPr>
-            <w:tcW w:w="4698" w:type="dxa"/>
-          </w:tcPr>
-          <w:p>
-            <w:pPr>
-              <w:spacing w:after="0"/>
-              <w:jc w:val="right"/>
-            </w:pPr>
-            <w:r>
-              <w:t>${{ ‘{:,.0f}’.format(FinalResult) }}</w:t>
-            </w:r>
-          </w:p>
-        </w:tc>
-      </w:tr>
-      <w:tr>
-        <w:tc>
-          <w:tcPr>
-            <w:tcW w:w="5058" w:type="dxa"/>
-          </w:tcPr>
-          <w:p>
-            <w:pPr>
-              <w:spacing w:after="0"/>
-            </w:pPr>
-          </w:p>
-        </w:tc>
-        <w:tc>
-          <w:tcPr>
-            <w:tcW w:w="540" w:type="dxa"/>
-          </w:tcPr>
-          <w:p>
-            <w:pPr>
-              <w:spacing w:after="0"/>
-            </w:pPr>
-          </w:p>
-        </w:tc>
-        <w:tc>
-          <w:tcPr>
-            <w:tcW w:w="4698" w:type="dxa"/>
-          </w:tcPr>
-          <w:p>
-            <w:pPr>
-              <w:spacing w:after="0"/>
-            </w:pPr>
           </w:p>
         </w:tc>
       </w:tr>
     </w:tbl>
     <w:p>
       <w:pPr>
-        <w:tabs>
-          <w:tab w:val="left" w:pos="3600"/>
-          <w:tab w:val="left" w:pos="7200"/>
-        </w:tabs>
-        <w:spacing w:after="0"/>
+        <w:spacing w:after="0" w:line="240" w:lineRule="auto"/>
       </w:pPr>
     </w:p>
     <w:sectPr>
@@ -4874,7 +3140,7 @@
         </mc:Choice>
         <mc:Fallback>
           <w:pict>
-            <v:line w14:anchorId="04D5F771" id="Straight Connector 1" o:spid="_x0000_s1026" style="position:absolute;z-index:-503316476;visibility:visible;mso-wrap-style:square;mso-wrap-distance-left:0;mso-wrap-distance-top:0;mso-wrap-distance-right:0;mso-wrap-distance-bottom:0;mso-position-horizontal:absolute;mso-position-horizontal-relative:text;mso-position-vertical:absolute;mso-position-vertical-relative:text" from="-1.05pt,-7.65pt" to="521.4pt,-7.55pt" o:gfxdata="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" strokecolor="#4a7ebb"/>
+            <v:line w14:anchorId="5AD376E2" id="Straight Connector 1" o:spid="_x0000_s1026" style="position:absolute;z-index:-503316476;visibility:visible;mso-wrap-style:square;mso-wrap-distance-left:0;mso-wrap-distance-top:0;mso-wrap-distance-right:0;mso-wrap-distance-bottom:0;mso-position-horizontal:absolute;mso-position-horizontal-relative:text;mso-position-vertical:absolute;mso-position-vertical-relative:text" from="-1.05pt,-7.65pt" to="521.4pt,-7.55pt" o:gfxdata="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" strokecolor="#4a7ebb"/>
           </w:pict>
         </mc:Fallback>
       </mc:AlternateContent>
@@ -7184,7 +5450,7 @@
 </file>
 
 <file path=customXml/itemProps1.xml><?xml version="1.0" encoding="utf-8"?>
-<ds:datastoreItem xmlns:ds="http://schemas.openxmlformats.org/officeDocument/2006/customXml" ds:itemID="{A8AE0BD7-FBFA-4FF9-9346-47D4DF54528E}">
+<ds:datastoreItem xmlns:ds="http://schemas.openxmlformats.org/officeDocument/2006/customXml" ds:itemID="{A50C46BC-2496-4151-8F21-66E247775F35}">
   <ds:schemaRefs>
     <ds:schemaRef ds:uri="http://schemas.openxmlformats.org/officeDocument/2006/bibliography"/>
   </ds:schemaRefs>

</xml_diff>

<commit_message>
remove doc generation options - restrict to summary + calculation; use ALDocumentBundle for portfolio consistency
</commit_message>
<xml_diff>
--- a/docassemble/MichiganFoodStampCalculator/data/templates/snap-summary.docx
+++ b/docassemble/MichiganFoodStampCalculator/data/templates/snap-summary.docx
@@ -11,6 +11,8 @@
           <w:color w:val="024442"/>
         </w:rPr>
       </w:pPr>
+      <w:bookmarkStart w:id="0" w:name="_GoBack"/>
+      <w:bookmarkEnd w:id="0"/>
       <w:r>
         <w:rPr>
           <w:color w:val="024442"/>
@@ -2944,8 +2946,6 @@
             <w:r>
               <w:t xml:space="preserve">Net </w:t>
             </w:r>
-            <w:bookmarkStart w:id="0" w:name="_GoBack"/>
-            <w:bookmarkEnd w:id="0"/>
             <w:r>
               <w:t>Income (</w:t>
             </w:r>
@@ -3140,7 +3140,7 @@
         </mc:Choice>
         <mc:Fallback>
           <w:pict>
-            <v:line w14:anchorId="5AD376E2" id="Straight Connector 1" o:spid="_x0000_s1026" style="position:absolute;z-index:-503316476;visibility:visible;mso-wrap-style:square;mso-wrap-distance-left:0;mso-wrap-distance-top:0;mso-wrap-distance-right:0;mso-wrap-distance-bottom:0;mso-position-horizontal:absolute;mso-position-horizontal-relative:text;mso-position-vertical:absolute;mso-position-vertical-relative:text" from="-1.05pt,-7.65pt" to="521.4pt,-7.55pt" o:gfxdata="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" strokecolor="#4a7ebb"/>
+            <v:line w14:anchorId="55C26A42" id="Straight Connector 1" o:spid="_x0000_s1026" style="position:absolute;z-index:-503316476;visibility:visible;mso-wrap-style:square;mso-wrap-distance-left:0;mso-wrap-distance-top:0;mso-wrap-distance-right:0;mso-wrap-distance-bottom:0;mso-position-horizontal:absolute;mso-position-horizontal-relative:text;mso-position-vertical:absolute;mso-position-vertical-relative:text" from="-1.05pt,-7.65pt" to="521.4pt,-7.55pt" o:gfxdata="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" strokecolor="#4a7ebb"/>
           </w:pict>
         </mc:Fallback>
       </mc:AlternateContent>
@@ -3187,7 +3187,7 @@
         <w:rFonts w:ascii="Cambria" w:eastAsia="PMingLiU" w:hAnsi="Cambria"/>
         <w:noProof/>
       </w:rPr>
-      <w:t>4</w:t>
+      <w:t>1</w:t>
     </w:r>
     <w:r>
       <w:rPr>
@@ -5450,7 +5450,7 @@
 </file>
 
 <file path=customXml/itemProps1.xml><?xml version="1.0" encoding="utf-8"?>
-<ds:datastoreItem xmlns:ds="http://schemas.openxmlformats.org/officeDocument/2006/customXml" ds:itemID="{A50C46BC-2496-4151-8F21-66E247775F35}">
+<ds:datastoreItem xmlns:ds="http://schemas.openxmlformats.org/officeDocument/2006/customXml" ds:itemID="{E33A76B3-7A4D-48E1-BE44-04183AFEB861}">
   <ds:schemaRefs>
     <ds:schemaRef ds:uri="http://schemas.openxmlformats.org/officeDocument/2006/bibliography"/>
   </ds:schemaRefs>

</xml_diff>

<commit_message>
adjust medical expense calculation, along with minor output revisions
</commit_message>
<xml_diff>
--- a/docassemble/MichiganFoodStampCalculator/data/templates/snap-summary.docx
+++ b/docassemble/MichiganFoodStampCalculator/data/templates/snap-summary.docx
@@ -11,8 +11,6 @@
           <w:color w:val="024442"/>
         </w:rPr>
       </w:pPr>
-      <w:bookmarkStart w:id="0" w:name="_GoBack"/>
-      <w:bookmarkEnd w:id="0"/>
       <w:r>
         <w:rPr>
           <w:color w:val="024442"/>
@@ -954,7 +952,7 @@
                 <w:sz w:val="22"/>
                 <w:szCs w:val="22"/>
               </w:rPr>
-              <w:t>{%p if MedDed &gt; 0 %}</w:t>
+              <w:t>{%p if ElderlyOrDisabled  == “Yes” %}</w:t>
             </w:r>
           </w:p>
           <w:p>
@@ -985,7 +983,7 @@
                 <w:sz w:val="22"/>
                 <w:szCs w:val="22"/>
               </w:rPr>
-              <w:t>Your monthly medical expenses are ${{ (MedDed)|round|int }}</w:t>
+              <w:t xml:space="preserve">A household member is over age 60 or disabled* </w:t>
             </w:r>
           </w:p>
           <w:p>
@@ -1039,7 +1037,7 @@
                 <w:sz w:val="22"/>
                 <w:szCs w:val="22"/>
               </w:rPr>
-              <w:t>{%p if ElderlyOrDisabled  == “Yes” %}</w:t>
+              <w:t>{%p if MedDed &gt; 0 %}</w:t>
             </w:r>
           </w:p>
           <w:p>
@@ -1070,7 +1068,29 @@
                 <w:sz w:val="22"/>
                 <w:szCs w:val="22"/>
               </w:rPr>
-              <w:t xml:space="preserve">A household member is over age 60 or disabled* </w:t>
+              <w:t>Your monthly medical expenses are ${{ (MedDed)|round|int }}</w:t>
+            </w:r>
+            <w:r>
+              <w:rPr>
+                <w:rFonts w:asciiTheme="minorHAnsi" w:eastAsiaTheme="minorEastAsia" w:hAnsiTheme="minorHAnsi" w:cstheme="minorBidi"/>
+                <w:b w:val="0"/>
+                <w:bCs w:val="0"/>
+                <w:color w:val="auto"/>
+                <w:sz w:val="22"/>
+                <w:szCs w:val="22"/>
+              </w:rPr>
+              <w:t xml:space="preserve"> </w:t>
+            </w:r>
+            <w:r>
+              <w:rPr>
+                <w:rFonts w:asciiTheme="minorHAnsi" w:eastAsiaTheme="minorEastAsia" w:hAnsiTheme="minorHAnsi" w:cstheme="minorBidi"/>
+                <w:b w:val="0"/>
+                <w:bCs w:val="0"/>
+                <w:color w:val="auto"/>
+                <w:sz w:val="20"/>
+                <w:szCs w:val="22"/>
+              </w:rPr>
+              <w:t>{{ ExcessMedTag }}</w:t>
             </w:r>
           </w:p>
           <w:p>
@@ -1206,7 +1226,27 @@
                 <w:sz w:val="22"/>
                 <w:szCs w:val="22"/>
               </w:rPr>
-              <w:t>AP benefits of ${{ (FinalResult)|round|int }}/month.</w:t>
+              <w:t>AP benefits of</w:t>
+            </w:r>
+            <w:r>
+              <w:rPr>
+                <w:rFonts w:asciiTheme="minorHAnsi" w:eastAsiaTheme="minorEastAsia" w:hAnsiTheme="minorHAnsi" w:cstheme="minorBidi"/>
+                <w:bCs w:val="0"/>
+                <w:color w:val="auto"/>
+                <w:sz w:val="22"/>
+                <w:szCs w:val="22"/>
+              </w:rPr>
+              <w:t xml:space="preserve"> ${{ (FinalResult)|round|int }} per </w:t>
+            </w:r>
+            <w:r>
+              <w:rPr>
+                <w:rFonts w:asciiTheme="minorHAnsi" w:eastAsiaTheme="minorEastAsia" w:hAnsiTheme="minorHAnsi" w:cstheme="minorBidi"/>
+                <w:bCs w:val="0"/>
+                <w:color w:val="auto"/>
+                <w:sz w:val="22"/>
+                <w:szCs w:val="22"/>
+              </w:rPr>
+              <w:t>month.</w:t>
             </w:r>
             <w:r>
               <w:rPr>
@@ -1259,32 +1299,42 @@
                 <w:b w:val="0"/>
                 <w:bCs w:val="0"/>
                 <w:color w:val="auto"/>
+                <w:sz w:val="22"/>
+                <w:szCs w:val="22"/>
+              </w:rPr>
+            </w:pPr>
+            <w:r>
+              <w:rPr>
+                <w:rFonts w:asciiTheme="minorHAnsi" w:eastAsiaTheme="minorEastAsia" w:hAnsiTheme="minorHAnsi" w:cstheme="minorBidi"/>
+                <w:b w:val="0"/>
+                <w:bCs w:val="0"/>
+                <w:color w:val="auto"/>
+                <w:sz w:val="22"/>
+                <w:szCs w:val="22"/>
+              </w:rPr>
+              <w:t>{%p if ElderlyOrDisabled</w:t>
+            </w:r>
+            <w:r>
+              <w:rPr>
+                <w:rFonts w:asciiTheme="minorHAnsi" w:eastAsiaTheme="minorEastAsia" w:hAnsiTheme="minorHAnsi" w:cstheme="minorBidi"/>
+                <w:b w:val="0"/>
+                <w:bCs w:val="0"/>
+                <w:color w:val="auto"/>
+                <w:sz w:val="22"/>
+                <w:szCs w:val="22"/>
+              </w:rPr>
+              <w:t xml:space="preserve">  == “Yes” %}</w:t>
+            </w:r>
+          </w:p>
+          <w:p>
+            <w:pPr>
+              <w:spacing w:after="60"/>
+              <w:rPr>
                 <w:sz w:val="20"/>
-                <w:szCs w:val="20"/>
-              </w:rPr>
-            </w:pPr>
-            <w:r>
-              <w:rPr>
-                <w:rFonts w:asciiTheme="minorHAnsi" w:eastAsiaTheme="minorEastAsia" w:hAnsiTheme="minorHAnsi" w:cstheme="minorBidi"/>
-                <w:b w:val="0"/>
-                <w:bCs w:val="0"/>
-                <w:color w:val="auto"/>
-                <w:sz w:val="22"/>
-                <w:szCs w:val="22"/>
-              </w:rPr>
-              <w:t>{%p if ElderlyOrDisabled</w:t>
-            </w:r>
-            <w:r>
-              <w:rPr>
-                <w:rFonts w:asciiTheme="minorHAnsi" w:eastAsiaTheme="minorEastAsia" w:hAnsiTheme="minorHAnsi" w:cstheme="minorBidi"/>
-                <w:b w:val="0"/>
-                <w:bCs w:val="0"/>
-                <w:color w:val="auto"/>
-                <w:sz w:val="22"/>
-                <w:szCs w:val="22"/>
-              </w:rPr>
-              <w:t xml:space="preserve">  == “Yes” %}</w:t>
-            </w:r>
+              </w:rPr>
+            </w:pPr>
+            <w:bookmarkStart w:id="0" w:name="_GoBack"/>
+            <w:bookmarkEnd w:id="0"/>
           </w:p>
           <w:p>
             <w:pPr>
@@ -1297,42 +1347,29 @@
                 <w:b w:val="0"/>
                 <w:bCs w:val="0"/>
                 <w:color w:val="auto"/>
-                <w:sz w:val="22"/>
-                <w:szCs w:val="22"/>
-              </w:rPr>
-            </w:pPr>
-            <w:r>
-              <w:rPr>
-                <w:rFonts w:asciiTheme="minorHAnsi" w:eastAsiaTheme="minorEastAsia" w:hAnsiTheme="minorHAnsi" w:cstheme="minorBidi"/>
-                <w:b w:val="0"/>
-                <w:bCs w:val="0"/>
-                <w:color w:val="auto"/>
-                <w:sz w:val="22"/>
-                <w:szCs w:val="22"/>
-              </w:rPr>
-              <w:t xml:space="preserve">* </w:t>
-            </w:r>
-            <w:r>
-              <w:rPr>
-                <w:rFonts w:asciiTheme="minorHAnsi" w:eastAsiaTheme="minorEastAsia" w:hAnsiTheme="minorHAnsi" w:cstheme="minorBidi"/>
-                <w:b w:val="0"/>
-                <w:bCs w:val="0"/>
-                <w:color w:val="auto"/>
-                <w:sz w:val="22"/>
-                <w:szCs w:val="22"/>
-                <w:highlight w:val="yellow"/>
-              </w:rPr>
-              <w:t xml:space="preserve">Note: You may be able to boost the value of your </w:t>
-            </w:r>
-            <w:r>
-              <w:rPr>
-                <w:rFonts w:asciiTheme="minorHAnsi" w:eastAsiaTheme="minorEastAsia" w:hAnsiTheme="minorHAnsi" w:cstheme="minorBidi"/>
-                <w:b w:val="0"/>
-                <w:bCs w:val="0"/>
-                <w:color w:val="auto"/>
-                <w:sz w:val="22"/>
-                <w:szCs w:val="22"/>
-                <w:highlight w:val="yellow"/>
+                <w:sz w:val="20"/>
+                <w:szCs w:val="22"/>
+              </w:rPr>
+            </w:pPr>
+            <w:r>
+              <w:rPr>
+                <w:rFonts w:asciiTheme="minorHAnsi" w:eastAsiaTheme="minorEastAsia" w:hAnsiTheme="minorHAnsi" w:cstheme="minorBidi"/>
+                <w:b w:val="0"/>
+                <w:bCs w:val="0"/>
+                <w:color w:val="auto"/>
+                <w:sz w:val="20"/>
+                <w:szCs w:val="22"/>
+              </w:rPr>
+              <w:t xml:space="preserve">* You may be able to boost the value of your </w:t>
+            </w:r>
+            <w:r>
+              <w:rPr>
+                <w:rFonts w:asciiTheme="minorHAnsi" w:eastAsiaTheme="minorEastAsia" w:hAnsiTheme="minorHAnsi" w:cstheme="minorBidi"/>
+                <w:b w:val="0"/>
+                <w:bCs w:val="0"/>
+                <w:color w:val="auto"/>
+                <w:sz w:val="20"/>
+                <w:szCs w:val="22"/>
               </w:rPr>
               <w:t>FA</w:t>
             </w:r>
@@ -1342,9 +1379,8 @@
                 <w:b w:val="0"/>
                 <w:bCs w:val="0"/>
                 <w:color w:val="auto"/>
-                <w:sz w:val="22"/>
-                <w:szCs w:val="22"/>
-                <w:highlight w:val="yellow"/>
+                <w:sz w:val="20"/>
+                <w:szCs w:val="22"/>
               </w:rPr>
               <w:t xml:space="preserve">P if you claim out of pocket medical expenses. Call </w:t>
             </w:r>
@@ -1354,9 +1390,8 @@
                 <w:b w:val="0"/>
                 <w:bCs w:val="0"/>
                 <w:color w:val="auto"/>
-                <w:sz w:val="22"/>
-                <w:szCs w:val="22"/>
-                <w:highlight w:val="yellow"/>
+                <w:sz w:val="20"/>
+                <w:szCs w:val="22"/>
               </w:rPr>
               <w:t>M</w:t>
             </w:r>
@@ -1366,9 +1401,8 @@
                 <w:b w:val="0"/>
                 <w:bCs w:val="0"/>
                 <w:color w:val="auto"/>
-                <w:sz w:val="22"/>
-                <w:szCs w:val="22"/>
-                <w:highlight w:val="yellow"/>
+                <w:sz w:val="20"/>
+                <w:szCs w:val="22"/>
               </w:rPr>
               <w:t>DHHS</w:t>
             </w:r>
@@ -1378,22 +1412,10 @@
                 <w:b w:val="0"/>
                 <w:bCs w:val="0"/>
                 <w:color w:val="auto"/>
-                <w:sz w:val="22"/>
-                <w:szCs w:val="22"/>
-                <w:highlight w:val="yellow"/>
-              </w:rPr>
-              <w:t xml:space="preserve"> to learn more.</w:t>
-            </w:r>
-            <w:r>
-              <w:rPr>
-                <w:rFonts w:asciiTheme="minorHAnsi" w:eastAsiaTheme="minorEastAsia" w:hAnsiTheme="minorHAnsi" w:cstheme="minorBidi"/>
-                <w:b w:val="0"/>
-                <w:bCs w:val="0"/>
-                <w:color w:val="auto"/>
-                <w:sz w:val="22"/>
-                <w:szCs w:val="22"/>
-              </w:rPr>
-              <w:t xml:space="preserve"> </w:t>
+                <w:sz w:val="20"/>
+                <w:szCs w:val="22"/>
+              </w:rPr>
+              <w:t xml:space="preserve"> to learn more. </w:t>
             </w:r>
           </w:p>
           <w:p>
@@ -1414,11 +1436,6 @@
               </w:rPr>
               <w:t>{%p endif %}</w:t>
             </w:r>
-          </w:p>
-          <w:p>
-            <w:pPr>
-              <w:spacing w:before="20" w:after="0" w:line="240" w:lineRule="auto"/>
-            </w:pPr>
           </w:p>
         </w:tc>
       </w:tr>
@@ -2106,6 +2123,7 @@
           <w:p>
             <w:pPr>
               <w:spacing w:after="0"/>
+              <w:ind w:left="180" w:hanging="180"/>
             </w:pPr>
             <w:r>
               <w:t xml:space="preserve">  3.1C  Medical </w:t>
@@ -2115,6 +2133,15 @@
             </w:r>
             <w:r>
               <w:t>eduction</w:t>
+            </w:r>
+            <w:r>
+              <w:t xml:space="preserve"> </w:t>
+            </w:r>
+            <w:r>
+              <w:rPr>
+                <w:sz w:val="18"/>
+              </w:rPr>
+              <w:t>{{ ExcessMedTag }}</w:t>
             </w:r>
           </w:p>
         </w:tc>
@@ -3140,7 +3167,7 @@
         </mc:Choice>
         <mc:Fallback>
           <w:pict>
-            <v:line w14:anchorId="55C26A42" id="Straight Connector 1" o:spid="_x0000_s1026" style="position:absolute;z-index:-503316476;visibility:visible;mso-wrap-style:square;mso-wrap-distance-left:0;mso-wrap-distance-top:0;mso-wrap-distance-right:0;mso-wrap-distance-bottom:0;mso-position-horizontal:absolute;mso-position-horizontal-relative:text;mso-position-vertical:absolute;mso-position-vertical-relative:text" from="-1.05pt,-7.65pt" to="521.4pt,-7.55pt" o:gfxdata="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" strokecolor="#4a7ebb"/>
+            <v:line w14:anchorId="29631D77" id="Straight Connector 1" o:spid="_x0000_s1026" style="position:absolute;z-index:-503316476;visibility:visible;mso-wrap-style:square;mso-wrap-distance-left:0;mso-wrap-distance-top:0;mso-wrap-distance-right:0;mso-wrap-distance-bottom:0;mso-position-horizontal:absolute;mso-position-horizontal-relative:text;mso-position-vertical:absolute;mso-position-vertical-relative:text" from="-1.05pt,-7.65pt" to="521.4pt,-7.55pt" o:gfxdata="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" strokecolor="#4a7ebb"/>
           </w:pict>
         </mc:Fallback>
       </mc:AlternateContent>
@@ -3187,7 +3214,7 @@
         <w:rFonts w:ascii="Cambria" w:eastAsia="PMingLiU" w:hAnsi="Cambria"/>
         <w:noProof/>
       </w:rPr>
-      <w:t>1</w:t>
+      <w:t>2</w:t>
     </w:r>
     <w:r>
       <w:rPr>
@@ -5450,7 +5477,7 @@
 </file>
 
 <file path=customXml/itemProps1.xml><?xml version="1.0" encoding="utf-8"?>
-<ds:datastoreItem xmlns:ds="http://schemas.openxmlformats.org/officeDocument/2006/customXml" ds:itemID="{E33A76B3-7A4D-48E1-BE44-04183AFEB861}">
+<ds:datastoreItem xmlns:ds="http://schemas.openxmlformats.org/officeDocument/2006/customXml" ds:itemID="{B28AC456-6A76-44D6-9E56-6FC3A4974A7E}">
   <ds:schemaRefs>
     <ds:schemaRef ds:uri="http://schemas.openxmlformats.org/officeDocument/2006/bibliography"/>
   </ds:schemaRefs>

</xml_diff>

<commit_message>
minor improvements for output clarity and layout
</commit_message>
<xml_diff>
--- a/docassemble/MichiganFoodStampCalculator/data/templates/snap-summary.docx
+++ b/docassemble/MichiganFoodStampCalculator/data/templates/snap-summary.docx
@@ -1333,8 +1333,6 @@
                 <w:sz w:val="20"/>
               </w:rPr>
             </w:pPr>
-            <w:bookmarkStart w:id="0" w:name="_GoBack"/>
-            <w:bookmarkEnd w:id="0"/>
           </w:p>
           <w:p>
             <w:pPr>
@@ -1937,6 +1935,104 @@
           </w:p>
         </w:tc>
       </w:tr>
+      <w:tr>
+        <w:tc>
+          <w:tcPr>
+            <w:tcW w:w="6138" w:type="dxa"/>
+            <w:shd w:val="clear" w:color="auto" w:fill="auto"/>
+          </w:tcPr>
+          <w:p>
+            <w:pPr>
+              <w:spacing w:after="0"/>
+            </w:pPr>
+            <w:r>
+              <w:t xml:space="preserve">  </w:t>
+            </w:r>
+            <w:r>
+              <w:t>200% poverty</w:t>
+            </w:r>
+            <w:r>
+              <w:t xml:space="preserve"> level/gross income test (maximum TGMI)</w:t>
+            </w:r>
+          </w:p>
+        </w:tc>
+        <w:tc>
+          <w:tcPr>
+            <w:tcW w:w="4140" w:type="dxa"/>
+            <w:shd w:val="clear" w:color="auto" w:fill="auto"/>
+          </w:tcPr>
+          <w:p>
+            <w:pPr>
+              <w:spacing w:after="0"/>
+              <w:jc w:val="right"/>
+            </w:pPr>
+            <w:r>
+              <w:t>${{ ‘{:,.0f}’.format(TwoHundredPctPov) }}</w:t>
+            </w:r>
+          </w:p>
+        </w:tc>
+      </w:tr>
+      <w:tr>
+        <w:tc>
+          <w:tcPr>
+            <w:tcW w:w="6138" w:type="dxa"/>
+            <w:shd w:val="clear" w:color="auto" w:fill="DBE5F1" w:themeFill="accent1" w:themeFillTint="33"/>
+          </w:tcPr>
+          <w:p>
+            <w:pPr>
+              <w:spacing w:after="0"/>
+              <w:rPr>
+                <w:b/>
+              </w:rPr>
+            </w:pPr>
+            <w:r>
+              <w:rPr>
+                <w:b/>
+              </w:rPr>
+              <w:t xml:space="preserve">  Gross Income Test result</w:t>
+            </w:r>
+          </w:p>
+        </w:tc>
+        <w:tc>
+          <w:tcPr>
+            <w:tcW w:w="4140" w:type="dxa"/>
+            <w:shd w:val="clear" w:color="auto" w:fill="DBE5F1" w:themeFill="accent1" w:themeFillTint="33"/>
+          </w:tcPr>
+          <w:p>
+            <w:pPr>
+              <w:spacing w:after="0"/>
+              <w:jc w:val="right"/>
+              <w:rPr>
+                <w:b/>
+              </w:rPr>
+            </w:pPr>
+            <w:r>
+              <w:rPr>
+                <w:b/>
+              </w:rPr>
+              <w:t>{{ GITResult }}</w:t>
+            </w:r>
+            <w:r>
+              <w:rPr>
+                <w:b/>
+              </w:rPr>
+              <w:t xml:space="preserve"> {% if </w:t>
+            </w:r>
+            <w:r>
+              <w:rPr>
+                <w:b/>
+              </w:rPr>
+              <w:t>GITResult</w:t>
+            </w:r>
+            <w:r>
+              <w:rPr>
+                <w:b/>
+              </w:rPr>
+              <w:t xml:space="preserve"> == “FAILED” %} (ineligible for FAP) {% endif %}</w:t>
+            </w:r>
+          </w:p>
+        </w:tc>
+      </w:tr>
     </w:tbl>
     <w:p>
       <w:pPr>
@@ -1975,7 +2071,7 @@
         <w:tc>
           <w:tcPr>
             <w:tcW w:w="6138" w:type="dxa"/>
-            <w:shd w:val="clear" w:color="auto" w:fill="AFEAFF"/>
+            <w:shd w:val="clear" w:color="auto" w:fill="DBE5F1" w:themeFill="accent1" w:themeFillTint="33"/>
           </w:tcPr>
           <w:p>
             <w:pPr>
@@ -1995,7 +2091,7 @@
         <w:tc>
           <w:tcPr>
             <w:tcW w:w="4140" w:type="dxa"/>
-            <w:shd w:val="clear" w:color="auto" w:fill="AFEAFF"/>
+            <w:shd w:val="clear" w:color="auto" w:fill="DBE5F1" w:themeFill="accent1" w:themeFillTint="33"/>
           </w:tcPr>
           <w:p>
             <w:pPr>
@@ -2297,7 +2393,7 @@
         <w:tc>
           <w:tcPr>
             <w:tcW w:w="6138" w:type="dxa"/>
-            <w:shd w:val="clear" w:color="auto" w:fill="AFEAFF"/>
+            <w:shd w:val="clear" w:color="auto" w:fill="DBE5F1" w:themeFill="accent1" w:themeFillTint="33"/>
           </w:tcPr>
           <w:p>
             <w:pPr>
@@ -2317,7 +2413,7 @@
         <w:tc>
           <w:tcPr>
             <w:tcW w:w="4140" w:type="dxa"/>
-            <w:shd w:val="clear" w:color="auto" w:fill="AFEAFF"/>
+            <w:shd w:val="clear" w:color="auto" w:fill="DBE5F1" w:themeFill="accent1" w:themeFillTint="33"/>
           </w:tcPr>
           <w:p>
             <w:pPr>
@@ -2402,6 +2498,9 @@
               <w:jc w:val="right"/>
             </w:pPr>
             <w:r>
+              <w:t xml:space="preserve">+ </w:t>
+            </w:r>
+            <w:r>
               <w:t>${{ ‘{:,.0f}’.format(</w:t>
             </w:r>
             <w:r>
@@ -2442,6 +2541,9 @@
               <w:jc w:val="right"/>
             </w:pPr>
             <w:r>
+              <w:t xml:space="preserve">+ </w:t>
+            </w:r>
+            <w:r>
               <w:t>${{ ‘{:,.0f}’.format(</w:t>
             </w:r>
             <w:r>
@@ -2489,6 +2591,9 @@
             <w:pPr>
               <w:spacing w:after="0"/>
               <w:jc w:val="right"/>
+              <w:rPr>
+                <w:b/>
+              </w:rPr>
             </w:pPr>
             <w:r>
               <w:t xml:space="preserve">${{ </w:t>
@@ -2499,6 +2604,8 @@
             <w:r>
               <w:t xml:space="preserve"> }}</w:t>
             </w:r>
+            <w:bookmarkStart w:id="0" w:name="_GoBack"/>
+            <w:bookmarkEnd w:id="0"/>
           </w:p>
         </w:tc>
       </w:tr>
@@ -2556,16 +2663,13 @@
               <w:spacing w:after="0"/>
             </w:pPr>
             <w:r>
-              <w:t xml:space="preserve">  </w:t>
-            </w:r>
-            <w:r>
-              <w:t>Initial shelter deduction (shelter costs – (</w:t>
-            </w:r>
-            <w:r>
-              <w:t>3.1F</w:t>
-            </w:r>
-            <w:r>
-              <w:t xml:space="preserve"> / 2))</w:t>
+              <w:t xml:space="preserve">  50% of Adjusted income</w:t>
+            </w:r>
+            <w:r>
+              <w:t xml:space="preserve"> (3.1F / 2</w:t>
+            </w:r>
+            <w:r>
+              <w:t>)</w:t>
             </w:r>
           </w:p>
         </w:tc>
@@ -2580,13 +2684,7 @@
               <w:jc w:val="right"/>
             </w:pPr>
             <w:r>
-              <w:t>${{ ‘{:,.0f}’.format(</w:t>
-            </w:r>
-            <w:r>
-              <w:t>InitialShelterDeduction</w:t>
-            </w:r>
-            <w:r>
-              <w:t>) }}</w:t>
+              <w:t>${{ ‘{:,.0f}’.format(FiftyPctAdjIC) }}</w:t>
             </w:r>
           </w:p>
         </w:tc>
@@ -2602,16 +2700,16 @@
               <w:spacing w:after="0"/>
             </w:pPr>
             <w:r>
-              <w:t xml:space="preserve">  50% of Adjusted </w:t>
-            </w:r>
-            <w:r>
-              <w:t>i</w:t>
-            </w:r>
-            <w:r>
-              <w:t>ncome</w:t>
-            </w:r>
-            <w:r>
-              <w:t xml:space="preserve"> (3.1F x 0.5)</w:t>
+              <w:t xml:space="preserve">  </w:t>
+            </w:r>
+            <w:r>
+              <w:t xml:space="preserve">Initial shelter deduction (shelter costs – </w:t>
+            </w:r>
+            <w:r>
+              <w:t>50% adjusted income</w:t>
+            </w:r>
+            <w:r>
+              <w:t>)</w:t>
             </w:r>
           </w:p>
         </w:tc>
@@ -2626,7 +2724,13 @@
               <w:jc w:val="right"/>
             </w:pPr>
             <w:r>
-              <w:t>${{ ‘{:,.0f}’.format(FiftyPctAdjIC) }}</w:t>
+              <w:t>${{ ‘{:,.0f}’.format(</w:t>
+            </w:r>
+            <w:r>
+              <w:t>InitialShelterDeduction</w:t>
+            </w:r>
+            <w:r>
+              <w:t>) }}</w:t>
             </w:r>
           </w:p>
         </w:tc>
@@ -2673,13 +2777,7 @@
               <w:spacing w:after="0"/>
             </w:pPr>
             <w:r>
-              <w:t xml:space="preserve">  Deduction </w:t>
-            </w:r>
-            <w:r>
-              <w:t>c</w:t>
-            </w:r>
-            <w:r>
-              <w:t>ap (not applicable to elderly / disabled households)</w:t>
+              <w:t xml:space="preserve">  Deduction cap (not applicable to elderly / disabled households)</w:t>
             </w:r>
           </w:p>
         </w:tc>
@@ -2716,31 +2814,8 @@
               <w:rPr>
                 <w:b/>
               </w:rPr>
-              <w:t xml:space="preserve">  Actual </w:t>
-            </w:r>
-            <w:r>
-              <w:rPr>
-                <w:b/>
-              </w:rPr>
-              <w:t>s</w:t>
-            </w:r>
-            <w:r>
-              <w:rPr>
-                <w:b/>
-              </w:rPr>
-              <w:t xml:space="preserve">helter </w:t>
-            </w:r>
-            <w:r>
-              <w:rPr>
-                <w:b/>
-              </w:rPr>
-              <w:t>d</w:t>
-            </w:r>
-            <w:r>
-              <w:rPr>
-                <w:b/>
-              </w:rPr>
-              <w:t>eduction</w:t>
+              <w:lastRenderedPageBreak/>
+              <w:t xml:space="preserve">  Actual shelter deduction</w:t>
             </w:r>
           </w:p>
         </w:tc>
@@ -2761,13 +2836,7 @@
               <w:rPr>
                 <w:b/>
               </w:rPr>
-              <w:t>${{ ‘{:,.0f}’.format(ShelterDedResult) }}</w:t>
-            </w:r>
-            <w:r>
-              <w:rPr>
-                <w:b/>
-              </w:rPr>
-              <w:t>{% if isHomeless == "Yes" %}</w:t>
+              <w:t>${{ ‘{:,.0f}’.format(ShelterDedResult) }}{% if isHomeless == "Yes" %}</w:t>
             </w:r>
           </w:p>
         </w:tc>
@@ -2816,7 +2885,7 @@
         <w:tc>
           <w:tcPr>
             <w:tcW w:w="6138" w:type="dxa"/>
-            <w:shd w:val="clear" w:color="auto" w:fill="A7E8FF"/>
+            <w:shd w:val="clear" w:color="auto" w:fill="DBE5F1" w:themeFill="accent1" w:themeFillTint="33"/>
           </w:tcPr>
           <w:p>
             <w:pPr>
@@ -2829,7 +2898,6 @@
               <w:rPr>
                 <w:b/>
               </w:rPr>
-              <w:lastRenderedPageBreak/>
               <w:t>3-3. Net Income Calculation</w:t>
             </w:r>
           </w:p>
@@ -2837,7 +2905,7 @@
         <w:tc>
           <w:tcPr>
             <w:tcW w:w="4140" w:type="dxa"/>
-            <w:shd w:val="clear" w:color="auto" w:fill="A7E8FF"/>
+            <w:shd w:val="clear" w:color="auto" w:fill="DBE5F1" w:themeFill="accent1" w:themeFillTint="33"/>
           </w:tcPr>
           <w:p>
             <w:pPr>
@@ -3029,6 +3097,30 @@
                 <w:sz w:val="24"/>
               </w:rPr>
               <w:t>Approximate allotment</w:t>
+            </w:r>
+            <w:r>
+              <w:rPr>
+                <w:b/>
+                <w:sz w:val="24"/>
+              </w:rPr>
+              <w:t xml:space="preserve"> {{</w:t>
+            </w:r>
+            <w:r>
+              <w:t xml:space="preserve"> </w:t>
+            </w:r>
+            <w:r>
+              <w:rPr>
+                <w:b/>
+                <w:sz w:val="24"/>
+              </w:rPr>
+              <w:t>MinimumGrantTag</w:t>
+            </w:r>
+            <w:r>
+              <w:rPr>
+                <w:b/>
+                <w:sz w:val="24"/>
+              </w:rPr>
+              <w:t xml:space="preserve"> }}</w:t>
             </w:r>
           </w:p>
         </w:tc>
@@ -3167,7 +3259,7 @@
         </mc:Choice>
         <mc:Fallback>
           <w:pict>
-            <v:line w14:anchorId="29631D77" id="Straight Connector 1" o:spid="_x0000_s1026" style="position:absolute;z-index:-503316476;visibility:visible;mso-wrap-style:square;mso-wrap-distance-left:0;mso-wrap-distance-top:0;mso-wrap-distance-right:0;mso-wrap-distance-bottom:0;mso-position-horizontal:absolute;mso-position-horizontal-relative:text;mso-position-vertical:absolute;mso-position-vertical-relative:text" from="-1.05pt,-7.65pt" to="521.4pt,-7.55pt" o:gfxdata="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" strokecolor="#4a7ebb"/>
+            <v:line w14:anchorId="7F8EA402" id="Straight Connector 1" o:spid="_x0000_s1026" style="position:absolute;z-index:-503316476;visibility:visible;mso-wrap-style:square;mso-wrap-distance-left:0;mso-wrap-distance-top:0;mso-wrap-distance-right:0;mso-wrap-distance-bottom:0;mso-position-horizontal:absolute;mso-position-horizontal-relative:text;mso-position-vertical:absolute;mso-position-vertical-relative:text" from="-1.05pt,-7.65pt" to="521.4pt,-7.55pt" o:gfxdata="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" strokecolor="#4a7ebb"/>
           </w:pict>
         </mc:Fallback>
       </mc:AlternateContent>
@@ -3214,7 +3306,7 @@
         <w:rFonts w:ascii="Cambria" w:eastAsia="PMingLiU" w:hAnsi="Cambria"/>
         <w:noProof/>
       </w:rPr>
-      <w:t>2</w:t>
+      <w:t>4</w:t>
     </w:r>
     <w:r>
       <w:rPr>
@@ -5477,7 +5569,7 @@
 </file>
 
 <file path=customXml/itemProps1.xml><?xml version="1.0" encoding="utf-8"?>
-<ds:datastoreItem xmlns:ds="http://schemas.openxmlformats.org/officeDocument/2006/customXml" ds:itemID="{B28AC456-6A76-44D6-9E56-6FC3A4974A7E}">
+<ds:datastoreItem xmlns:ds="http://schemas.openxmlformats.org/officeDocument/2006/customXml" ds:itemID="{DB78DF6A-3479-45CE-9E87-F7FAB2B3A9FE}">
   <ds:schemaRefs>
     <ds:schemaRef ds:uri="http://schemas.openxmlformats.org/officeDocument/2006/bibliography"/>
   </ds:schemaRefs>

</xml_diff>

<commit_message>
incorporate custom embedded survey. fixes #14
</commit_message>
<xml_diff>
--- a/docassemble/MichiganFoodStampCalculator/data/templates/snap-summary.docx
+++ b/docassemble/MichiganFoodStampCalculator/data/templates/snap-summary.docx
@@ -5,7 +5,7 @@
     <w:p>
       <w:pPr>
         <w:pStyle w:val="Heading2"/>
-        <w:spacing w:after="200"/>
+        <w:spacing w:before="0" w:after="200"/>
         <w:jc w:val="center"/>
         <w:rPr>
           <w:color w:val="024442"/>
@@ -31,6 +31,9 @@
       </w:r>
     </w:p>
     <w:p>
+      <w:pPr>
+        <w:spacing w:after="140"/>
+      </w:pPr>
       <w:r>
         <w:t xml:space="preserve">Based on the information you gave, your </w:t>
       </w:r>
@@ -56,7 +59,7 @@
     <w:tbl>
       <w:tblPr>
         <w:tblW w:w="9645" w:type="dxa"/>
-        <w:tblInd w:w="81" w:type="dxa"/>
+        <w:tblInd w:w="648" w:type="dxa"/>
         <w:tblLook w:val="0000" w:firstRow="0" w:lastRow="0" w:firstColumn="0" w:lastColumn="0" w:noHBand="0" w:noVBand="0"/>
       </w:tblPr>
       <w:tblGrid>
@@ -127,6 +130,8 @@
               </w:rPr>
               <w:t>{%p if HHSize &gt; 0 %}</w:t>
             </w:r>
+            <w:bookmarkStart w:id="0" w:name="_GoBack"/>
+            <w:bookmarkEnd w:id="0"/>
           </w:p>
           <w:p>
             <w:pPr>
@@ -1284,7 +1289,6 @@
                 <w:sz w:val="22"/>
                 <w:szCs w:val="22"/>
               </w:rPr>
-              <w:lastRenderedPageBreak/>
               <w:t>{%p endif %}</w:t>
             </w:r>
           </w:p>
@@ -1312,6 +1316,7 @@
                 <w:sz w:val="22"/>
                 <w:szCs w:val="22"/>
               </w:rPr>
+              <w:lastRenderedPageBreak/>
               <w:t>{%p if ElderlyOrDisabled</w:t>
             </w:r>
             <w:r>
@@ -1438,8 +1443,15 @@
         </w:tc>
       </w:tr>
     </w:tbl>
-    <w:p/>
     <w:p>
+      <w:pPr>
+        <w:spacing w:after="140"/>
+      </w:pPr>
+    </w:p>
+    <w:p>
+      <w:pPr>
+        <w:spacing w:after="140"/>
+      </w:pPr>
       <w:r>
         <w:t xml:space="preserve">The best way to apply for food stamps and other public benefits is online through </w:t>
       </w:r>
@@ -1465,6 +1477,9 @@
       <w:r>
         <w:t xml:space="preserve"> and take it to your</w:t>
       </w:r>
+      <w:r>
+        <w:t xml:space="preserve"> </w:t>
+      </w:r>
       <w:hyperlink r:id="rId10" w:history="1">
         <w:r>
           <w:rPr>
@@ -1484,6 +1499,9 @@
       </w:r>
     </w:p>
     <w:p>
+      <w:pPr>
+        <w:spacing w:after="140"/>
+      </w:pPr>
       <w:r>
         <w:t xml:space="preserve">Visit </w:t>
       </w:r>
@@ -1532,6 +1550,9 @@
       </w:r>
     </w:p>
     <w:p>
+      <w:pPr>
+        <w:spacing w:after="140"/>
+      </w:pPr>
       <w:r>
         <w:t xml:space="preserve">If you are denied food stamps or other benefits and you think this is incorrect, your local legal services office may be able to help you. You can use the </w:t>
       </w:r>
@@ -1583,10 +1604,181 @@
     </w:p>
     <w:p>
       <w:pPr>
-        <w:spacing w:after="0" w:line="240" w:lineRule="auto"/>
+        <w:spacing w:after="140" w:line="240" w:lineRule="auto"/>
       </w:pPr>
       <w:r>
         <w:t>A detailed calculation of this amount can be found on the next page.</w:t>
+      </w:r>
+    </w:p>
+    <w:p>
+      <w:pPr>
+        <w:pStyle w:val="Heading2"/>
+        <w:rPr>
+          <w:rFonts w:asciiTheme="minorHAnsi" w:hAnsiTheme="minorHAnsi" w:cstheme="minorHAnsi"/>
+          <w:b w:val="0"/>
+          <w:bCs w:val="0"/>
+          <w:color w:val="auto"/>
+          <w:sz w:val="28"/>
+          <w:szCs w:val="28"/>
+        </w:rPr>
+      </w:pPr>
+      <w:r>
+        <w:rPr>
+          <w:rFonts w:asciiTheme="minorHAnsi" w:hAnsiTheme="minorHAnsi" w:cstheme="minorHAnsi"/>
+          <w:color w:val="auto"/>
+          <w:sz w:val="28"/>
+          <w:szCs w:val="28"/>
+        </w:rPr>
+        <w:t>{{</w:t>
+      </w:r>
+      <w:r>
+        <w:rPr>
+          <w:rFonts w:asciiTheme="minorHAnsi" w:hAnsiTheme="minorHAnsi" w:cstheme="minorHAnsi"/>
+          <w:noProof/>
+          <w:color w:val="auto"/>
+          <w:sz w:val="28"/>
+          <w:szCs w:val="28"/>
+        </w:rPr>
+        <w:t xml:space="preserve"> cover_sheet_share </w:t>
+      </w:r>
+      <w:r>
+        <w:rPr>
+          <w:rFonts w:asciiTheme="minorHAnsi" w:hAnsiTheme="minorHAnsi" w:cstheme="minorHAnsi"/>
+          <w:color w:val="auto"/>
+          <w:sz w:val="28"/>
+          <w:szCs w:val="28"/>
+        </w:rPr>
+        <w:t>}}</w:t>
+      </w:r>
+    </w:p>
+    <w:p>
+      <w:pPr>
+        <w:spacing w:after="0"/>
+        <w:rPr>
+          <w:rFonts w:cstheme="minorHAnsi"/>
+          <w:sz w:val="16"/>
+          <w:szCs w:val="16"/>
+        </w:rPr>
+      </w:pPr>
+    </w:p>
+    <w:p>
+      <w:pPr>
+        <w:spacing w:after="140"/>
+        <w:rPr>
+          <w:rFonts w:cstheme="minorHAnsi"/>
+          <w:sz w:val="24"/>
+          <w:szCs w:val="28"/>
+        </w:rPr>
+      </w:pPr>
+      <w:r>
+        <w:rPr>
+          <w:rFonts w:cstheme="minorHAnsi"/>
+          <w:sz w:val="24"/>
+          <w:szCs w:val="28"/>
+        </w:rPr>
+        <w:t>{{</w:t>
+      </w:r>
+      <w:r>
+        <w:rPr>
+          <w:rFonts w:cstheme="minorHAnsi"/>
+          <w:noProof/>
+          <w:sz w:val="24"/>
+          <w:szCs w:val="28"/>
+        </w:rPr>
+        <w:t xml:space="preserve"> cover_sheet_complete_2 </w:t>
+      </w:r>
+      <w:r>
+        <w:rPr>
+          <w:rFonts w:cstheme="minorHAnsi"/>
+          <w:sz w:val="24"/>
+          <w:szCs w:val="28"/>
+        </w:rPr>
+        <w:t>}}</w:t>
+      </w:r>
+    </w:p>
+    <w:p>
+      <w:pPr>
+        <w:spacing w:after="140"/>
+        <w:rPr>
+          <w:rFonts w:cstheme="minorHAnsi"/>
+          <w:sz w:val="24"/>
+          <w:szCs w:val="24"/>
+        </w:rPr>
+      </w:pPr>
+      <w:r>
+        <w:rPr>
+          <w:rFonts w:cstheme="minorHAnsi"/>
+          <w:sz w:val="24"/>
+          <w:szCs w:val="24"/>
+        </w:rPr>
+        <w:t>{{r cover_sheet_survey_link | inline_markdown }} ({{ survey_link_url_only }}), or scan the survey QR code below:</w:t>
+      </w:r>
+    </w:p>
+    <w:p>
+      <w:pPr>
+        <w:jc w:val="center"/>
+        <w:rPr>
+          <w:rFonts w:cs="Times New Roman"/>
+          <w:sz w:val="24"/>
+          <w:szCs w:val="24"/>
+        </w:rPr>
+      </w:pPr>
+      <w:r>
+        <w:rPr>
+          <w:rFonts w:cs="Times New Roman"/>
+          <w:noProof/>
+          <w:sz w:val="24"/>
+          <w:szCs w:val="24"/>
+          <w:lang w:eastAsia="en-US"/>
+        </w:rPr>
+        <w:drawing>
+          <wp:inline distT="0" distB="0" distL="0" distR="0">
+            <wp:extent cx="1028700" cy="1028700"/>
+            <wp:effectExtent l="0" t="0" r="0" b="0"/>
+            <wp:docPr id="2" name="Picture 2" descr="C:\Users\harri\Downloads\Food-Stamp-Calculator_QR_code_SGV8XSK (1).png"/>
+            <wp:cNvGraphicFramePr>
+              <a:graphicFrameLocks xmlns:a="http://schemas.openxmlformats.org/drawingml/2006/main" noChangeAspect="1"/>
+            </wp:cNvGraphicFramePr>
+            <a:graphic xmlns:a="http://schemas.openxmlformats.org/drawingml/2006/main">
+              <a:graphicData uri="http://schemas.openxmlformats.org/drawingml/2006/picture">
+                <pic:pic xmlns:pic="http://schemas.openxmlformats.org/drawingml/2006/picture">
+                  <pic:nvPicPr>
+                    <pic:cNvPr id="0" name="Picture 1" descr="C:\Users\harri\Downloads\Food-Stamp-Calculator_QR_code_SGV8XSK (1).png"/>
+                    <pic:cNvPicPr>
+                      <a:picLocks noChangeAspect="1" noChangeArrowheads="1"/>
+                    </pic:cNvPicPr>
+                  </pic:nvPicPr>
+                  <pic:blipFill>
+                    <a:blip r:embed="rId17" cstate="print">
+                      <a:extLst>
+                        <a:ext uri="{28A0092B-C50C-407E-A947-70E740481C1C}">
+                          <a14:useLocalDpi xmlns:a14="http://schemas.microsoft.com/office/drawing/2010/main" val="0"/>
+                        </a:ext>
+                      </a:extLst>
+                    </a:blip>
+                    <a:srcRect/>
+                    <a:stretch>
+                      <a:fillRect/>
+                    </a:stretch>
+                  </pic:blipFill>
+                  <pic:spPr bwMode="auto">
+                    <a:xfrm flipH="1">
+                      <a:off x="0" y="0"/>
+                      <a:ext cx="1028700" cy="1028700"/>
+                    </a:xfrm>
+                    <a:prstGeom prst="rect">
+                      <a:avLst/>
+                    </a:prstGeom>
+                    <a:noFill/>
+                    <a:ln>
+                      <a:noFill/>
+                    </a:ln>
+                  </pic:spPr>
+                </pic:pic>
+              </a:graphicData>
+            </a:graphic>
+          </wp:inline>
+        </w:drawing>
       </w:r>
     </w:p>
     <w:p>
@@ -2604,8 +2796,6 @@
             <w:r>
               <w:t xml:space="preserve"> }}</w:t>
             </w:r>
-            <w:bookmarkStart w:id="0" w:name="_GoBack"/>
-            <w:bookmarkEnd w:id="0"/>
           </w:p>
         </w:tc>
       </w:tr>
@@ -2663,13 +2853,7 @@
               <w:spacing w:after="0"/>
             </w:pPr>
             <w:r>
-              <w:t xml:space="preserve">  50% of Adjusted income</w:t>
-            </w:r>
-            <w:r>
-              <w:t xml:space="preserve"> (3.1F / 2</w:t>
-            </w:r>
-            <w:r>
-              <w:t>)</w:t>
+              <w:t xml:space="preserve">  50% of Adjusted income (3.1F / 2)</w:t>
             </w:r>
           </w:p>
         </w:tc>
@@ -3155,10 +3339,10 @@
       </w:pPr>
     </w:p>
     <w:sectPr>
-      <w:headerReference w:type="default" r:id="rId17"/>
-      <w:footerReference w:type="default" r:id="rId18"/>
+      <w:headerReference w:type="default" r:id="rId18"/>
+      <w:footerReference w:type="default" r:id="rId19"/>
       <w:pgSz w:w="12240" w:h="15840"/>
-      <w:pgMar w:top="1440" w:right="1080" w:bottom="1440" w:left="1080" w:header="720" w:footer="720" w:gutter="0"/>
+      <w:pgMar w:top="1440" w:right="720" w:bottom="1440" w:left="720" w:header="720" w:footer="720" w:gutter="0"/>
       <w:cols w:space="720"/>
       <w:formProt w:val="0"/>
       <w:docGrid w:linePitch="360" w:charSpace="4096"/>
@@ -3259,7 +3443,7 @@
         </mc:Choice>
         <mc:Fallback>
           <w:pict>
-            <v:line w14:anchorId="7F8EA402" id="Straight Connector 1" o:spid="_x0000_s1026" style="position:absolute;z-index:-503316476;visibility:visible;mso-wrap-style:square;mso-wrap-distance-left:0;mso-wrap-distance-top:0;mso-wrap-distance-right:0;mso-wrap-distance-bottom:0;mso-position-horizontal:absolute;mso-position-horizontal-relative:text;mso-position-vertical:absolute;mso-position-vertical-relative:text" from="-1.05pt,-7.65pt" to="521.4pt,-7.55pt" o:gfxdata="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" strokecolor="#4a7ebb"/>
+            <v:line w14:anchorId="4CF44BCF" id="Straight Connector 1" o:spid="_x0000_s1026" style="position:absolute;z-index:-503316476;visibility:visible;mso-wrap-style:square;mso-wrap-distance-left:0;mso-wrap-distance-top:0;mso-wrap-distance-right:0;mso-wrap-distance-bottom:0;mso-position-horizontal:absolute;mso-position-horizontal-relative:text;mso-position-vertical:absolute;mso-position-vertical-relative:text" from="-1.05pt,-7.65pt" to="521.4pt,-7.55pt" o:gfxdata="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" strokecolor="#4a7ebb"/>
           </w:pict>
         </mc:Fallback>
       </mc:AlternateContent>
@@ -3306,7 +3490,7 @@
         <w:rFonts w:ascii="Cambria" w:eastAsia="PMingLiU" w:hAnsi="Cambria"/>
         <w:noProof/>
       </w:rPr>
-      <w:t>4</w:t>
+      <w:t>2</w:t>
     </w:r>
     <w:r>
       <w:rPr>
@@ -3407,11 +3591,6 @@
       </w:rPr>
       <w:t>[{{as_of_date}}]</w:t>
     </w:r>
-  </w:p>
-  <w:p>
-    <w:pPr>
-      <w:pStyle w:val="Header"/>
-    </w:pPr>
   </w:p>
 </w:hdr>
 </file>
@@ -5569,7 +5748,7 @@
 </file>
 
 <file path=customXml/itemProps1.xml><?xml version="1.0" encoding="utf-8"?>
-<ds:datastoreItem xmlns:ds="http://schemas.openxmlformats.org/officeDocument/2006/customXml" ds:itemID="{DB78DF6A-3479-45CE-9E87-F7FAB2B3A9FE}">
+<ds:datastoreItem xmlns:ds="http://schemas.openxmlformats.org/officeDocument/2006/customXml" ds:itemID="{ECA9B7C9-45BA-4279-BAD5-0BAAD0B76AB0}">
   <ds:schemaRefs>
     <ds:schemaRef ds:uri="http://schemas.openxmlformats.org/officeDocument/2006/bibliography"/>
   </ds:schemaRefs>

</xml_diff>

<commit_message>
include list of utilities paid in summary
</commit_message>
<xml_diff>
--- a/docassemble/MichiganFoodStampCalculator/data/templates/snap-summary.docx
+++ b/docassemble/MichiganFoodStampCalculator/data/templates/snap-summary.docx
@@ -130,8 +130,6 @@
               </w:rPr>
               <w:t>{%p if HHSize &gt; 0 %}</w:t>
             </w:r>
-            <w:bookmarkStart w:id="0" w:name="_GoBack"/>
-            <w:bookmarkEnd w:id="0"/>
           </w:p>
           <w:p>
             <w:pPr>
@@ -940,10 +938,6 @@
               <w:keepLines w:val="0"/>
               <w:spacing w:before="20" w:line="240" w:lineRule="auto"/>
               <w:rPr>
-                <w:rFonts w:asciiTheme="minorHAnsi" w:eastAsiaTheme="minorEastAsia" w:hAnsiTheme="minorHAnsi" w:cstheme="minorBidi"/>
-                <w:b w:val="0"/>
-                <w:bCs w:val="0"/>
-                <w:color w:val="auto"/>
                 <w:sz w:val="20"/>
                 <w:szCs w:val="20"/>
               </w:rPr>
@@ -957,7 +951,29 @@
                 <w:sz w:val="22"/>
                 <w:szCs w:val="22"/>
               </w:rPr>
-              <w:t>{%p if ElderlyOrDisabled  == “Yes” %}</w:t>
+              <w:t xml:space="preserve">{%p if </w:t>
+            </w:r>
+            <w:r>
+              <w:rPr>
+                <w:rFonts w:asciiTheme="minorHAnsi" w:eastAsiaTheme="minorEastAsia" w:hAnsiTheme="minorHAnsi" w:cstheme="minorBidi"/>
+                <w:b w:val="0"/>
+                <w:bCs w:val="0"/>
+                <w:color w:val="auto"/>
+                <w:sz w:val="22"/>
+                <w:szCs w:val="22"/>
+              </w:rPr>
+              <w:t>rentOrMortgage == "No</w:t>
+            </w:r>
+            <w:r>
+              <w:rPr>
+                <w:rFonts w:asciiTheme="minorHAnsi" w:eastAsiaTheme="minorEastAsia" w:hAnsiTheme="minorHAnsi" w:cstheme="minorBidi"/>
+                <w:b w:val="0"/>
+                <w:bCs w:val="0"/>
+                <w:color w:val="auto"/>
+                <w:sz w:val="22"/>
+                <w:szCs w:val="22"/>
+              </w:rPr>
+              <w:t>" %}</w:t>
             </w:r>
           </w:p>
           <w:p>
@@ -988,7 +1004,64 @@
                 <w:sz w:val="22"/>
                 <w:szCs w:val="22"/>
               </w:rPr>
-              <w:t xml:space="preserve">A household member is over age 60 or disabled* </w:t>
+              <w:t>You pay the following utilities:</w:t>
+            </w:r>
+            <w:r>
+              <w:rPr>
+                <w:rFonts w:asciiTheme="minorHAnsi" w:eastAsiaTheme="minorEastAsia" w:hAnsiTheme="minorHAnsi" w:cstheme="minorBidi"/>
+                <w:b w:val="0"/>
+                <w:bCs w:val="0"/>
+                <w:color w:val="auto"/>
+                <w:sz w:val="22"/>
+                <w:szCs w:val="22"/>
+              </w:rPr>
+              <w:t xml:space="preserve"> </w:t>
+            </w:r>
+            <w:r>
+              <w:rPr>
+                <w:rFonts w:asciiTheme="minorHAnsi" w:eastAsiaTheme="minorEastAsia" w:hAnsiTheme="minorHAnsi" w:cstheme="minorBidi"/>
+                <w:b w:val="0"/>
+                <w:bCs w:val="0"/>
+                <w:color w:val="auto"/>
+                <w:sz w:val="22"/>
+                <w:szCs w:val="22"/>
+              </w:rPr>
+              <w:t xml:space="preserve">{{ </w:t>
+            </w:r>
+            <w:r>
+              <w:rPr>
+                <w:rFonts w:asciiTheme="minorHAnsi" w:eastAsiaTheme="minorEastAsia" w:hAnsiTheme="minorHAnsi" w:cstheme="minorBidi"/>
+                <w:b w:val="0"/>
+                <w:bCs w:val="0"/>
+                <w:color w:val="auto"/>
+                <w:sz w:val="22"/>
+                <w:szCs w:val="22"/>
+              </w:rPr>
+              <w:t>utilityListTextOnly</w:t>
+            </w:r>
+            <w:r>
+              <w:rPr>
+                <w:rFonts w:asciiTheme="minorHAnsi" w:eastAsiaTheme="minorEastAsia" w:hAnsiTheme="minorHAnsi" w:cstheme="minorBidi"/>
+                <w:b w:val="0"/>
+                <w:bCs w:val="0"/>
+                <w:color w:val="auto"/>
+                <w:sz w:val="22"/>
+                <w:szCs w:val="22"/>
+              </w:rPr>
+              <w:t xml:space="preserve"> </w:t>
+            </w:r>
+            <w:bookmarkStart w:id="0" w:name="_GoBack"/>
+            <w:bookmarkEnd w:id="0"/>
+            <w:r>
+              <w:rPr>
+                <w:rFonts w:asciiTheme="minorHAnsi" w:eastAsiaTheme="minorEastAsia" w:hAnsiTheme="minorHAnsi" w:cstheme="minorBidi"/>
+                <w:b w:val="0"/>
+                <w:bCs w:val="0"/>
+                <w:color w:val="auto"/>
+                <w:sz w:val="22"/>
+                <w:szCs w:val="22"/>
+              </w:rPr>
+              <w:t>}}</w:t>
             </w:r>
           </w:p>
           <w:p>
@@ -1042,7 +1115,7 @@
                 <w:sz w:val="22"/>
                 <w:szCs w:val="22"/>
               </w:rPr>
-              <w:t>{%p if MedDed &gt; 0 %}</w:t>
+              <w:t>{%p if ElderlyOrDisabled  == “Yes” %}</w:t>
             </w:r>
           </w:p>
           <w:p>
@@ -1073,29 +1146,7 @@
                 <w:sz w:val="22"/>
                 <w:szCs w:val="22"/>
               </w:rPr>
-              <w:t>Your monthly medical expenses are ${{ (MedDed)|round|int }}</w:t>
-            </w:r>
-            <w:r>
-              <w:rPr>
-                <w:rFonts w:asciiTheme="minorHAnsi" w:eastAsiaTheme="minorEastAsia" w:hAnsiTheme="minorHAnsi" w:cstheme="minorBidi"/>
-                <w:b w:val="0"/>
-                <w:bCs w:val="0"/>
-                <w:color w:val="auto"/>
-                <w:sz w:val="22"/>
-                <w:szCs w:val="22"/>
-              </w:rPr>
-              <w:t xml:space="preserve"> </w:t>
-            </w:r>
-            <w:r>
-              <w:rPr>
-                <w:rFonts w:asciiTheme="minorHAnsi" w:eastAsiaTheme="minorEastAsia" w:hAnsiTheme="minorHAnsi" w:cstheme="minorBidi"/>
-                <w:b w:val="0"/>
-                <w:bCs w:val="0"/>
-                <w:color w:val="auto"/>
-                <w:sz w:val="20"/>
-                <w:szCs w:val="22"/>
-              </w:rPr>
-              <w:t>{{ ExcessMedTag }}</w:t>
+              <w:t xml:space="preserve">A household member is over age 60 or disabled* </w:t>
             </w:r>
           </w:p>
           <w:p>
@@ -1149,11 +1200,43 @@
                 <w:sz w:val="22"/>
                 <w:szCs w:val="22"/>
               </w:rPr>
-              <w:t>{%p if FinalResult</w:t>
-            </w:r>
-            <w:r>
-              <w:rPr>
-                <w:rFonts w:asciiTheme="minorHAnsi" w:eastAsiaTheme="minorEastAsia" w:hAnsiTheme="minorHAnsi" w:cstheme="minorBidi"/>
+              <w:t>{%p if MedDed &gt; 0 %}</w:t>
+            </w:r>
+          </w:p>
+          <w:p>
+            <w:pPr>
+              <w:pStyle w:val="Heading2"/>
+              <w:keepNext w:val="0"/>
+              <w:keepLines w:val="0"/>
+              <w:numPr>
+                <w:ilvl w:val="0"/>
+                <w:numId w:val="5"/>
+              </w:numPr>
+              <w:spacing w:before="20" w:line="240" w:lineRule="auto"/>
+              <w:rPr>
+                <w:rFonts w:asciiTheme="minorHAnsi" w:eastAsiaTheme="minorEastAsia" w:hAnsiTheme="minorHAnsi" w:cstheme="minorBidi"/>
+                <w:b w:val="0"/>
+                <w:bCs w:val="0"/>
+                <w:color w:val="auto"/>
+                <w:sz w:val="20"/>
+                <w:szCs w:val="20"/>
+              </w:rPr>
+            </w:pPr>
+            <w:r>
+              <w:rPr>
+                <w:rFonts w:asciiTheme="minorHAnsi" w:eastAsiaTheme="minorEastAsia" w:hAnsiTheme="minorHAnsi" w:cstheme="minorBidi"/>
+                <w:b w:val="0"/>
+                <w:bCs w:val="0"/>
+                <w:color w:val="auto"/>
+                <w:sz w:val="22"/>
+                <w:szCs w:val="22"/>
+              </w:rPr>
+              <w:t>Your monthly medical expenses are ${{ (MedDed)|round|int }}</w:t>
+            </w:r>
+            <w:r>
+              <w:rPr>
+                <w:rFonts w:asciiTheme="minorHAnsi" w:eastAsiaTheme="minorEastAsia" w:hAnsiTheme="minorHAnsi" w:cstheme="minorBidi"/>
+                <w:b w:val="0"/>
                 <w:bCs w:val="0"/>
                 <w:color w:val="auto"/>
                 <w:sz w:val="22"/>
@@ -1167,10 +1250,10 @@
                 <w:b w:val="0"/>
                 <w:bCs w:val="0"/>
                 <w:color w:val="auto"/>
-                <w:sz w:val="22"/>
-                <w:szCs w:val="22"/>
-              </w:rPr>
-              <w:t>&gt; 0 %}</w:t>
+                <w:sz w:val="20"/>
+                <w:szCs w:val="22"/>
+              </w:rPr>
+              <w:t>{{ ExcessMedTag }}</w:t>
             </w:r>
           </w:p>
           <w:p>
@@ -1181,12 +1264,24 @@
               <w:spacing w:before="20" w:line="240" w:lineRule="auto"/>
               <w:rPr>
                 <w:rFonts w:asciiTheme="minorHAnsi" w:eastAsiaTheme="minorEastAsia" w:hAnsiTheme="minorHAnsi" w:cstheme="minorBidi"/>
-                <w:bCs w:val="0"/>
-                <w:color w:val="auto"/>
-                <w:sz w:val="22"/>
-                <w:szCs w:val="22"/>
-              </w:rPr>
-            </w:pPr>
+                <w:b w:val="0"/>
+                <w:bCs w:val="0"/>
+                <w:color w:val="auto"/>
+                <w:sz w:val="20"/>
+                <w:szCs w:val="20"/>
+              </w:rPr>
+            </w:pPr>
+            <w:r>
+              <w:rPr>
+                <w:rFonts w:asciiTheme="minorHAnsi" w:eastAsiaTheme="minorEastAsia" w:hAnsiTheme="minorHAnsi" w:cstheme="minorBidi"/>
+                <w:b w:val="0"/>
+                <w:bCs w:val="0"/>
+                <w:color w:val="auto"/>
+                <w:sz w:val="22"/>
+                <w:szCs w:val="22"/>
+              </w:rPr>
+              <w:t>{%p endif %}</w:t>
+            </w:r>
           </w:p>
           <w:p>
             <w:pPr>
@@ -1199,70 +1294,41 @@
                 <w:b w:val="0"/>
                 <w:bCs w:val="0"/>
                 <w:color w:val="auto"/>
-                <w:sz w:val="22"/>
-                <w:szCs w:val="22"/>
-              </w:rPr>
-            </w:pPr>
-            <w:r>
-              <w:rPr>
-                <w:rFonts w:asciiTheme="minorHAnsi" w:eastAsiaTheme="minorEastAsia" w:hAnsiTheme="minorHAnsi" w:cstheme="minorBidi"/>
-                <w:bCs w:val="0"/>
-                <w:color w:val="auto"/>
-                <w:sz w:val="22"/>
-                <w:szCs w:val="22"/>
-              </w:rPr>
-              <w:t xml:space="preserve">Based on this information, you may be eligible for monthly </w:t>
-            </w:r>
-            <w:r>
-              <w:rPr>
-                <w:rFonts w:asciiTheme="minorHAnsi" w:eastAsiaTheme="minorEastAsia" w:hAnsiTheme="minorHAnsi" w:cstheme="minorBidi"/>
-                <w:bCs w:val="0"/>
-                <w:color w:val="auto"/>
-                <w:sz w:val="22"/>
-                <w:szCs w:val="22"/>
-              </w:rPr>
-              <w:t>F</w:t>
-            </w:r>
-            <w:r>
-              <w:rPr>
-                <w:rFonts w:asciiTheme="minorHAnsi" w:eastAsiaTheme="minorEastAsia" w:hAnsiTheme="minorHAnsi" w:cstheme="minorBidi"/>
-                <w:bCs w:val="0"/>
-                <w:color w:val="auto"/>
-                <w:sz w:val="22"/>
-                <w:szCs w:val="22"/>
-              </w:rPr>
-              <w:t>AP benefits of</w:t>
-            </w:r>
-            <w:r>
-              <w:rPr>
-                <w:rFonts w:asciiTheme="minorHAnsi" w:eastAsiaTheme="minorEastAsia" w:hAnsiTheme="minorHAnsi" w:cstheme="minorBidi"/>
-                <w:bCs w:val="0"/>
-                <w:color w:val="auto"/>
-                <w:sz w:val="22"/>
-                <w:szCs w:val="22"/>
-              </w:rPr>
-              <w:t xml:space="preserve"> ${{ (FinalResult)|round|int }} per </w:t>
-            </w:r>
-            <w:r>
-              <w:rPr>
-                <w:rFonts w:asciiTheme="minorHAnsi" w:eastAsiaTheme="minorEastAsia" w:hAnsiTheme="minorHAnsi" w:cstheme="minorBidi"/>
-                <w:bCs w:val="0"/>
-                <w:color w:val="auto"/>
-                <w:sz w:val="22"/>
-                <w:szCs w:val="22"/>
-              </w:rPr>
-              <w:t>month.</w:t>
-            </w:r>
-            <w:r>
-              <w:rPr>
-                <w:rFonts w:asciiTheme="minorHAnsi" w:eastAsiaTheme="minorEastAsia" w:hAnsiTheme="minorHAnsi" w:cstheme="minorBidi"/>
-                <w:b w:val="0"/>
-                <w:bCs w:val="0"/>
-                <w:color w:val="auto"/>
-                <w:sz w:val="22"/>
-                <w:szCs w:val="22"/>
-              </w:rPr>
-              <w:t xml:space="preserve"> This is just an estimate.</w:t>
+                <w:sz w:val="20"/>
+                <w:szCs w:val="20"/>
+              </w:rPr>
+            </w:pPr>
+            <w:r>
+              <w:rPr>
+                <w:rFonts w:asciiTheme="minorHAnsi" w:eastAsiaTheme="minorEastAsia" w:hAnsiTheme="minorHAnsi" w:cstheme="minorBidi"/>
+                <w:b w:val="0"/>
+                <w:bCs w:val="0"/>
+                <w:color w:val="auto"/>
+                <w:sz w:val="22"/>
+                <w:szCs w:val="22"/>
+              </w:rPr>
+              <w:t>{%p if FinalResult</w:t>
+            </w:r>
+            <w:r>
+              <w:rPr>
+                <w:rFonts w:asciiTheme="minorHAnsi" w:eastAsiaTheme="minorEastAsia" w:hAnsiTheme="minorHAnsi" w:cstheme="minorBidi"/>
+                <w:bCs w:val="0"/>
+                <w:color w:val="auto"/>
+                <w:sz w:val="22"/>
+                <w:szCs w:val="22"/>
+              </w:rPr>
+              <w:t xml:space="preserve"> </w:t>
+            </w:r>
+            <w:r>
+              <w:rPr>
+                <w:rFonts w:asciiTheme="minorHAnsi" w:eastAsiaTheme="minorEastAsia" w:hAnsiTheme="minorHAnsi" w:cstheme="minorBidi"/>
+                <w:b w:val="0"/>
+                <w:bCs w:val="0"/>
+                <w:color w:val="auto"/>
+                <w:sz w:val="22"/>
+                <w:szCs w:val="22"/>
+              </w:rPr>
+              <w:t>&gt; 0 %}</w:t>
             </w:r>
           </w:p>
           <w:p>
@@ -1273,24 +1339,12 @@
               <w:spacing w:before="20" w:line="240" w:lineRule="auto"/>
               <w:rPr>
                 <w:rFonts w:asciiTheme="minorHAnsi" w:eastAsiaTheme="minorEastAsia" w:hAnsiTheme="minorHAnsi" w:cstheme="minorBidi"/>
-                <w:b w:val="0"/>
-                <w:bCs w:val="0"/>
-                <w:color w:val="auto"/>
-                <w:sz w:val="20"/>
-                <w:szCs w:val="20"/>
-              </w:rPr>
-            </w:pPr>
-            <w:r>
-              <w:rPr>
-                <w:rFonts w:asciiTheme="minorHAnsi" w:eastAsiaTheme="minorEastAsia" w:hAnsiTheme="minorHAnsi" w:cstheme="minorBidi"/>
-                <w:b w:val="0"/>
-                <w:bCs w:val="0"/>
-                <w:color w:val="auto"/>
-                <w:sz w:val="22"/>
-                <w:szCs w:val="22"/>
-              </w:rPr>
-              <w:t>{%p endif %}</w:t>
-            </w:r>
+                <w:bCs w:val="0"/>
+                <w:color w:val="auto"/>
+                <w:sz w:val="22"/>
+                <w:szCs w:val="22"/>
+              </w:rPr>
+            </w:pPr>
           </w:p>
           <w:p>
             <w:pPr>
@@ -1310,13 +1364,116 @@
             <w:r>
               <w:rPr>
                 <w:rFonts w:asciiTheme="minorHAnsi" w:eastAsiaTheme="minorEastAsia" w:hAnsiTheme="minorHAnsi" w:cstheme="minorBidi"/>
-                <w:b w:val="0"/>
-                <w:bCs w:val="0"/>
-                <w:color w:val="auto"/>
-                <w:sz w:val="22"/>
-                <w:szCs w:val="22"/>
-              </w:rPr>
-              <w:lastRenderedPageBreak/>
+                <w:bCs w:val="0"/>
+                <w:color w:val="auto"/>
+                <w:sz w:val="22"/>
+                <w:szCs w:val="22"/>
+              </w:rPr>
+              <w:t xml:space="preserve">Based on this information, you may be eligible for monthly </w:t>
+            </w:r>
+            <w:r>
+              <w:rPr>
+                <w:rFonts w:asciiTheme="minorHAnsi" w:eastAsiaTheme="minorEastAsia" w:hAnsiTheme="minorHAnsi" w:cstheme="minorBidi"/>
+                <w:bCs w:val="0"/>
+                <w:color w:val="auto"/>
+                <w:sz w:val="22"/>
+                <w:szCs w:val="22"/>
+              </w:rPr>
+              <w:t>F</w:t>
+            </w:r>
+            <w:r>
+              <w:rPr>
+                <w:rFonts w:asciiTheme="minorHAnsi" w:eastAsiaTheme="minorEastAsia" w:hAnsiTheme="minorHAnsi" w:cstheme="minorBidi"/>
+                <w:bCs w:val="0"/>
+                <w:color w:val="auto"/>
+                <w:sz w:val="22"/>
+                <w:szCs w:val="22"/>
+              </w:rPr>
+              <w:t>AP benefits of</w:t>
+            </w:r>
+            <w:r>
+              <w:rPr>
+                <w:rFonts w:asciiTheme="minorHAnsi" w:eastAsiaTheme="minorEastAsia" w:hAnsiTheme="minorHAnsi" w:cstheme="minorBidi"/>
+                <w:bCs w:val="0"/>
+                <w:color w:val="auto"/>
+                <w:sz w:val="22"/>
+                <w:szCs w:val="22"/>
+              </w:rPr>
+              <w:t xml:space="preserve"> ${{ (FinalResult)|round|int }} per </w:t>
+            </w:r>
+            <w:r>
+              <w:rPr>
+                <w:rFonts w:asciiTheme="minorHAnsi" w:eastAsiaTheme="minorEastAsia" w:hAnsiTheme="minorHAnsi" w:cstheme="minorBidi"/>
+                <w:bCs w:val="0"/>
+                <w:color w:val="auto"/>
+                <w:sz w:val="22"/>
+                <w:szCs w:val="22"/>
+              </w:rPr>
+              <w:t>month.</w:t>
+            </w:r>
+            <w:r>
+              <w:rPr>
+                <w:rFonts w:asciiTheme="minorHAnsi" w:eastAsiaTheme="minorEastAsia" w:hAnsiTheme="minorHAnsi" w:cstheme="minorBidi"/>
+                <w:b w:val="0"/>
+                <w:bCs w:val="0"/>
+                <w:color w:val="auto"/>
+                <w:sz w:val="22"/>
+                <w:szCs w:val="22"/>
+              </w:rPr>
+              <w:t xml:space="preserve"> This is just an estimate.</w:t>
+            </w:r>
+          </w:p>
+          <w:p>
+            <w:pPr>
+              <w:pStyle w:val="Heading2"/>
+              <w:keepNext w:val="0"/>
+              <w:keepLines w:val="0"/>
+              <w:spacing w:before="20" w:line="240" w:lineRule="auto"/>
+              <w:rPr>
+                <w:rFonts w:asciiTheme="minorHAnsi" w:eastAsiaTheme="minorEastAsia" w:hAnsiTheme="minorHAnsi" w:cstheme="minorBidi"/>
+                <w:b w:val="0"/>
+                <w:bCs w:val="0"/>
+                <w:color w:val="auto"/>
+                <w:sz w:val="20"/>
+                <w:szCs w:val="20"/>
+              </w:rPr>
+            </w:pPr>
+            <w:r>
+              <w:rPr>
+                <w:rFonts w:asciiTheme="minorHAnsi" w:eastAsiaTheme="minorEastAsia" w:hAnsiTheme="minorHAnsi" w:cstheme="minorBidi"/>
+                <w:b w:val="0"/>
+                <w:bCs w:val="0"/>
+                <w:color w:val="auto"/>
+                <w:sz w:val="22"/>
+                <w:szCs w:val="22"/>
+              </w:rPr>
+              <w:t>{%p endif %}</w:t>
+            </w:r>
+          </w:p>
+          <w:p>
+            <w:pPr>
+              <w:pStyle w:val="Heading2"/>
+              <w:keepNext w:val="0"/>
+              <w:keepLines w:val="0"/>
+              <w:spacing w:before="20" w:line="240" w:lineRule="auto"/>
+              <w:rPr>
+                <w:rFonts w:asciiTheme="minorHAnsi" w:eastAsiaTheme="minorEastAsia" w:hAnsiTheme="minorHAnsi" w:cstheme="minorBidi"/>
+                <w:b w:val="0"/>
+                <w:bCs w:val="0"/>
+                <w:color w:val="auto"/>
+                <w:sz w:val="22"/>
+                <w:szCs w:val="22"/>
+              </w:rPr>
+            </w:pPr>
+            <w:r>
+              <w:rPr>
+                <w:rFonts w:asciiTheme="minorHAnsi" w:eastAsiaTheme="minorEastAsia" w:hAnsiTheme="minorHAnsi" w:cstheme="minorBidi"/>
+                <w:b w:val="0"/>
+                <w:bCs w:val="0"/>
+                <w:color w:val="auto"/>
+                <w:sz w:val="22"/>
+                <w:szCs w:val="22"/>
+              </w:rPr>
               <w:t>{%p if ElderlyOrDisabled</w:t>
             </w:r>
             <w:r>
@@ -3443,7 +3600,7 @@
         </mc:Choice>
         <mc:Fallback>
           <w:pict>
-            <v:line w14:anchorId="4CF44BCF" id="Straight Connector 1" o:spid="_x0000_s1026" style="position:absolute;z-index:-503316476;visibility:visible;mso-wrap-style:square;mso-wrap-distance-left:0;mso-wrap-distance-top:0;mso-wrap-distance-right:0;mso-wrap-distance-bottom:0;mso-position-horizontal:absolute;mso-position-horizontal-relative:text;mso-position-vertical:absolute;mso-position-vertical-relative:text" from="-1.05pt,-7.65pt" to="521.4pt,-7.55pt" o:gfxdata="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" strokecolor="#4a7ebb"/>
+            <v:line w14:anchorId="036468DF" id="Straight Connector 1" o:spid="_x0000_s1026" style="position:absolute;z-index:-503316476;visibility:visible;mso-wrap-style:square;mso-wrap-distance-left:0;mso-wrap-distance-top:0;mso-wrap-distance-right:0;mso-wrap-distance-bottom:0;mso-position-horizontal:absolute;mso-position-horizontal-relative:text;mso-position-vertical:absolute;mso-position-vertical-relative:text" from="-1.05pt,-7.65pt" to="521.4pt,-7.55pt" o:gfxdata="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" strokecolor="#4a7ebb"/>
           </w:pict>
         </mc:Fallback>
       </mc:AlternateContent>
@@ -5748,7 +5905,7 @@
 </file>
 
 <file path=customXml/itemProps1.xml><?xml version="1.0" encoding="utf-8"?>
-<ds:datastoreItem xmlns:ds="http://schemas.openxmlformats.org/officeDocument/2006/customXml" ds:itemID="{ECA9B7C9-45BA-4279-BAD5-0BAAD0B76AB0}">
+<ds:datastoreItem xmlns:ds="http://schemas.openxmlformats.org/officeDocument/2006/customXml" ds:itemID="{1FE64FA3-208B-4911-A728-8FD46BD52471}">
   <ds:schemaRefs>
     <ds:schemaRef ds:uri="http://schemas.openxmlformats.org/officeDocument/2006/bibliography"/>
   </ds:schemaRefs>

</xml_diff>

<commit_message>
implement homeless/shelter deduction per discussions with MLH. fixes #15
</commit_message>
<xml_diff>
--- a/docassemble/MichiganFoodStampCalculator/data/templates/snap-summary.docx
+++ b/docassemble/MichiganFoodStampCalculator/data/templates/snap-summary.docx
@@ -951,29 +951,7 @@
                 <w:sz w:val="22"/>
                 <w:szCs w:val="22"/>
               </w:rPr>
-              <w:t xml:space="preserve">{%p if </w:t>
-            </w:r>
-            <w:r>
-              <w:rPr>
-                <w:rFonts w:asciiTheme="minorHAnsi" w:eastAsiaTheme="minorEastAsia" w:hAnsiTheme="minorHAnsi" w:cstheme="minorBidi"/>
-                <w:b w:val="0"/>
-                <w:bCs w:val="0"/>
-                <w:color w:val="auto"/>
-                <w:sz w:val="22"/>
-                <w:szCs w:val="22"/>
-              </w:rPr>
-              <w:t>rentOrMortgage == "No</w:t>
-            </w:r>
-            <w:r>
-              <w:rPr>
-                <w:rFonts w:asciiTheme="minorHAnsi" w:eastAsiaTheme="minorEastAsia" w:hAnsiTheme="minorHAnsi" w:cstheme="minorBidi"/>
-                <w:b w:val="0"/>
-                <w:bCs w:val="0"/>
-                <w:color w:val="auto"/>
-                <w:sz w:val="22"/>
-                <w:szCs w:val="22"/>
-              </w:rPr>
-              <w:t>" %}</w:t>
+              <w:t>{%p if rentOrMortgage == "No" %}</w:t>
             </w:r>
           </w:p>
           <w:p>
@@ -1050,8 +1028,6 @@
               </w:rPr>
               <w:t xml:space="preserve"> </w:t>
             </w:r>
-            <w:bookmarkStart w:id="0" w:name="_GoBack"/>
-            <w:bookmarkEnd w:id="0"/>
             <w:r>
               <w:rPr>
                 <w:rFonts w:asciiTheme="minorHAnsi" w:eastAsiaTheme="minorEastAsia" w:hAnsiTheme="minorHAnsi" w:cstheme="minorBidi"/>
@@ -1399,7 +1375,18 @@
                 <w:sz w:val="22"/>
                 <w:szCs w:val="22"/>
               </w:rPr>
-              <w:t xml:space="preserve"> ${{ (FinalResult)|round|int }} per </w:t>
+              <w:t xml:space="preserve"> </w:t>
+            </w:r>
+            <w:r>
+              <w:rPr>
+                <w:rFonts w:asciiTheme="minorHAnsi" w:eastAsiaTheme="minorEastAsia" w:hAnsiTheme="minorHAnsi" w:cstheme="minorBidi"/>
+                <w:bCs w:val="0"/>
+                <w:color w:val="auto"/>
+                <w:sz w:val="22"/>
+                <w:szCs w:val="22"/>
+              </w:rPr>
+              <w:lastRenderedPageBreak/>
+              <w:t xml:space="preserve">${{ (FinalResult)|round|int }} per </w:t>
             </w:r>
             <w:r>
               <w:rPr>
@@ -1689,7 +1676,7 @@
           <w:b/>
           <w:bCs/>
         </w:rPr>
-        <w:t>“How Do I Apply?.”</w:t>
+        <w:t>“How Do I Apply?”</w:t>
       </w:r>
       <w:r>
         <w:t xml:space="preserve"> You may be eligible for additional </w:t>
@@ -1940,28 +1927,22 @@
     </w:p>
     <w:p>
       <w:pPr>
-        <w:spacing w:after="0" w:line="240" w:lineRule="auto"/>
-      </w:pPr>
-      <w:r>
-        <w:br w:type="page"/>
-      </w:r>
-    </w:p>
-    <w:p>
-      <w:pPr>
         <w:jc w:val="center"/>
         <w:rPr>
-          <w:b/>
-          <w:sz w:val="26"/>
+          <w:rFonts w:cs="Times New Roman"/>
+          <w:sz w:val="24"/>
+          <w:szCs w:val="24"/>
         </w:rPr>
-      </w:pPr>
-      <w:r>
-        <w:rPr>
-          <w:b/>
-          <w:sz w:val="26"/>
-        </w:rPr>
-        <w:lastRenderedPageBreak/>
-        <w:t>Calculation Details</w:t>
-      </w:r>
+        <w:sectPr>
+          <w:headerReference w:type="default" r:id="rId18"/>
+          <w:footerReference w:type="default" r:id="rId19"/>
+          <w:pgSz w:w="12240" w:h="15840"/>
+          <w:pgMar w:top="1440" w:right="720" w:bottom="1080" w:left="720" w:header="720" w:footer="720" w:gutter="0"/>
+          <w:cols w:space="720"/>
+          <w:formProt w:val="0"/>
+          <w:docGrid w:linePitch="360" w:charSpace="4096"/>
+        </w:sectPr>
+      </w:pPr>
     </w:p>
     <w:p>
       <w:pPr>
@@ -1974,6 +1955,7 @@
         <w:rPr>
           <w:color w:val="024442"/>
         </w:rPr>
+        <w:lastRenderedPageBreak/>
         <w:t>Step 1: Household Composition</w:t>
       </w:r>
     </w:p>
@@ -2144,7 +2126,13 @@
               <w:spacing w:after="0"/>
             </w:pPr>
             <w:r>
-              <w:t xml:space="preserve">  2A. Total Unearned Income</w:t>
+              <w:t xml:space="preserve">  2A</w:t>
+            </w:r>
+            <w:r>
+              <w:t xml:space="preserve"> </w:t>
+            </w:r>
+            <w:r>
+              <w:t xml:space="preserve"> Total Unearned Income</w:t>
             </w:r>
           </w:p>
         </w:tc>
@@ -2175,7 +2163,13 @@
               <w:spacing w:after="0"/>
             </w:pPr>
             <w:r>
-              <w:t xml:space="preserve">  2B. Total Earned Income</w:t>
+              <w:t xml:space="preserve">  2B </w:t>
+            </w:r>
+            <w:r>
+              <w:t xml:space="preserve"> </w:t>
+            </w:r>
+            <w:r>
+              <w:t>Total Earned Income</w:t>
             </w:r>
           </w:p>
         </w:tc>
@@ -2209,7 +2203,10 @@
               <w:spacing w:after="0"/>
             </w:pPr>
             <w:r>
-              <w:t xml:space="preserve">  2C. </w:t>
+              <w:t xml:space="preserve">  2C </w:t>
+            </w:r>
+            <w:r>
+              <w:t xml:space="preserve"> </w:t>
             </w:r>
             <w:r>
               <w:t>Child Support</w:t>
@@ -2258,7 +2255,19 @@
               <w:rPr>
                 <w:b/>
               </w:rPr>
-              <w:t xml:space="preserve">  2D. Total Gross Income (TGMI):</w:t>
+              <w:t xml:space="preserve">  2D </w:t>
+            </w:r>
+            <w:r>
+              <w:rPr>
+                <w:b/>
+              </w:rPr>
+              <w:t xml:space="preserve"> </w:t>
+            </w:r>
+            <w:r>
+              <w:rPr>
+                <w:b/>
+              </w:rPr>
+              <w:t>Total Gross Income (TGMI):</w:t>
             </w:r>
           </w:p>
         </w:tc>
@@ -2433,7 +2442,19 @@
               <w:rPr>
                 <w:b/>
               </w:rPr>
-              <w:t>3-1. Income Deductions</w:t>
+              <w:t>3.</w:t>
+            </w:r>
+            <w:r>
+              <w:rPr>
+                <w:b/>
+              </w:rPr>
+              <w:t xml:space="preserve">1  </w:t>
+            </w:r>
+            <w:r>
+              <w:rPr>
+                <w:b/>
+              </w:rPr>
+              <w:t>Income Deductions</w:t>
             </w:r>
           </w:p>
         </w:tc>
@@ -2712,7 +2733,15 @@
               <w:rPr>
                 <w:b/>
               </w:rPr>
-              <w:t xml:space="preserve">  3.1F  Adjusted Monthly Income (2D – 3.1E)</w:t>
+              <w:t xml:space="preserve">  3.1F  Adjusted M</w:t>
+            </w:r>
+            <w:bookmarkStart w:id="0" w:name="_GoBack"/>
+            <w:bookmarkEnd w:id="0"/>
+            <w:r>
+              <w:rPr>
+                <w:b/>
+              </w:rPr>
+              <w:t>onthly Income (2D – 3.1E)</w:t>
             </w:r>
           </w:p>
         </w:tc>
@@ -2755,7 +2784,19 @@
               <w:rPr>
                 <w:b/>
               </w:rPr>
-              <w:t>3.2 Shelter Costs &amp; Deductions</w:t>
+              <w:t>3.2</w:t>
+            </w:r>
+            <w:r>
+              <w:rPr>
+                <w:b/>
+              </w:rPr>
+              <w:t xml:space="preserve"> </w:t>
+            </w:r>
+            <w:r>
+              <w:rPr>
+                <w:b/>
+              </w:rPr>
+              <w:t xml:space="preserve"> Shelter Costs &amp; Deductions</w:t>
             </w:r>
           </w:p>
         </w:tc>
@@ -2923,10 +2964,24 @@
           </w:p>
           <w:p>
             <w:pPr>
+              <w:tabs>
+                <w:tab w:val="left" w:pos="360"/>
+                <w:tab w:val="left" w:pos="2520"/>
+                <w:tab w:val="left" w:pos="4320"/>
+              </w:tabs>
               <w:spacing w:after="0"/>
-              <w:ind w:left="360"/>
-            </w:pPr>
-            <w:r>
+              <w:ind w:left="180"/>
+              <w:rPr>
+                <w:sz w:val="20"/>
+              </w:rPr>
+            </w:pPr>
+            <w:r>
+              <w:tab/>
+            </w:r>
+            <w:r>
+              <w:rPr>
+                <w:sz w:val="20"/>
+              </w:rPr>
               <w:t>{{ utilityList }}</w:t>
             </w:r>
           </w:p>
@@ -2973,7 +3028,19 @@
               <w:rPr>
                 <w:b/>
               </w:rPr>
-              <w:t>{% endif %}  Total Shelter Costs</w:t>
+              <w:t xml:space="preserve">{% endif %}  </w:t>
+            </w:r>
+            <w:r>
+              <w:rPr>
+                <w:b/>
+              </w:rPr>
+              <w:t xml:space="preserve">3.2A  </w:t>
+            </w:r>
+            <w:r>
+              <w:rPr>
+                <w:b/>
+              </w:rPr>
+              <w:t>Total Shelter Costs</w:t>
             </w:r>
           </w:p>
         </w:tc>
@@ -3155,8 +3222,19 @@
               <w:rPr>
                 <w:b/>
               </w:rPr>
-              <w:lastRenderedPageBreak/>
-              <w:t xml:space="preserve">  Actual shelter deduction</w:t>
+              <w:t xml:space="preserve">  </w:t>
+            </w:r>
+            <w:r>
+              <w:rPr>
+                <w:b/>
+              </w:rPr>
+              <w:t xml:space="preserve">3.2B  </w:t>
+            </w:r>
+            <w:r>
+              <w:rPr>
+                <w:b/>
+              </w:rPr>
+              <w:t>Actual shelter deduction</w:t>
             </w:r>
           </w:p>
         </w:tc>
@@ -3226,6 +3304,84 @@
         <w:tc>
           <w:tcPr>
             <w:tcW w:w="6138" w:type="dxa"/>
+            <w:shd w:val="clear" w:color="auto" w:fill="auto"/>
+          </w:tcPr>
+          <w:p>
+            <w:pPr>
+              <w:spacing w:after="0"/>
+              <w:ind w:left="360" w:hanging="360"/>
+            </w:pPr>
+            <w:r>
+              <w:lastRenderedPageBreak/>
+              <w:t xml:space="preserve"> </w:t>
+            </w:r>
+            <w:r>
+              <w:t xml:space="preserve"> </w:t>
+            </w:r>
+            <w:r>
+              <w:rPr>
+                <w:b/>
+              </w:rPr>
+              <w:t xml:space="preserve">3.2C  </w:t>
+            </w:r>
+            <w:r>
+              <w:rPr>
+                <w:b/>
+              </w:rPr>
+              <w:t>Total Shelter Deduction</w:t>
+            </w:r>
+            <w:r>
+              <w:t xml:space="preserve">  </w:t>
+            </w:r>
+            <w:r>
+              <w:rPr>
+                <w:sz w:val="18"/>
+              </w:rPr>
+              <w:t>{{ ShelterNote }}</w:t>
+            </w:r>
+          </w:p>
+        </w:tc>
+        <w:tc>
+          <w:tcPr>
+            <w:tcW w:w="4140" w:type="dxa"/>
+            <w:shd w:val="clear" w:color="auto" w:fill="auto"/>
+          </w:tcPr>
+          <w:p>
+            <w:pPr>
+              <w:spacing w:after="0"/>
+              <w:jc w:val="right"/>
+            </w:pPr>
+            <w:r>
+              <w:rPr>
+                <w:b/>
+              </w:rPr>
+              <w:t>${{ ‘{:,.0</w:t>
+            </w:r>
+            <w:r>
+              <w:rPr>
+                <w:b/>
+              </w:rPr>
+              <w:t>f}’.format(</w:t>
+            </w:r>
+            <w:r>
+              <w:rPr>
+                <w:b/>
+              </w:rPr>
+              <w:t>TotalShelterDed</w:t>
+            </w:r>
+            <w:r>
+              <w:rPr>
+                <w:b/>
+              </w:rPr>
+              <w:t>) }}</w:t>
+            </w:r>
+          </w:p>
+        </w:tc>
+      </w:tr>
+      <w:tr>
+        <w:tc>
+          <w:tcPr>
+            <w:tcW w:w="6138" w:type="dxa"/>
             <w:shd w:val="clear" w:color="auto" w:fill="DBE5F1" w:themeFill="accent1" w:themeFillTint="33"/>
           </w:tcPr>
           <w:p>
@@ -3239,7 +3395,31 @@
               <w:rPr>
                 <w:b/>
               </w:rPr>
-              <w:t>3-3. Net Income Calculation</w:t>
+              <w:t>3.</w:t>
+            </w:r>
+            <w:r>
+              <w:rPr>
+                <w:b/>
+              </w:rPr>
+              <w:t>3</w:t>
+            </w:r>
+            <w:r>
+              <w:rPr>
+                <w:b/>
+              </w:rPr>
+              <w:t xml:space="preserve"> </w:t>
+            </w:r>
+            <w:r>
+              <w:rPr>
+                <w:b/>
+              </w:rPr>
+              <w:t xml:space="preserve"> </w:t>
+            </w:r>
+            <w:r>
+              <w:rPr>
+                <w:b/>
+              </w:rPr>
+              <w:t>Net Income Calculation</w:t>
             </w:r>
           </w:p>
         </w:tc>
@@ -3267,7 +3447,13 @@
               <w:spacing w:after="0"/>
             </w:pPr>
             <w:r>
-              <w:t xml:space="preserve">  3.3A  Net Income (3.1F – deductions)</w:t>
+              <w:t xml:space="preserve">  3.3A  Net Income (3.1F – </w:t>
+            </w:r>
+            <w:r>
+              <w:t>3.2C</w:t>
+            </w:r>
+            <w:r>
+              <w:t>)</w:t>
             </w:r>
           </w:p>
         </w:tc>
@@ -3355,9 +3541,6 @@
               <w:jc w:val="right"/>
             </w:pPr>
             <w:r>
-              <w:rPr>
-                <w:u w:val="single"/>
-              </w:rPr>
               <w:t>${{ ‘{:,.0f}’.format(MaxSNAPAllotment) }}</w:t>
             </w:r>
           </w:p>
@@ -3378,6 +3561,9 @@
                 <w:i/>
               </w:rPr>
               <w:t xml:space="preserve">Subtract </w:t>
+            </w:r>
+            <w:r>
+              <w:t xml:space="preserve">30% </w:t>
             </w:r>
             <w:r>
               <w:t xml:space="preserve">Net </w:t>
@@ -3496,10 +3682,9 @@
       </w:pPr>
     </w:p>
     <w:sectPr>
-      <w:headerReference w:type="default" r:id="rId18"/>
-      <w:footerReference w:type="default" r:id="rId19"/>
+      <w:headerReference w:type="default" r:id="rId20"/>
       <w:pgSz w:w="12240" w:h="15840"/>
-      <w:pgMar w:top="1440" w:right="720" w:bottom="1440" w:left="720" w:header="720" w:footer="720" w:gutter="0"/>
+      <w:pgMar w:top="1440" w:right="720" w:bottom="720" w:left="720" w:header="720" w:footer="360" w:gutter="0"/>
       <w:cols w:space="720"/>
       <w:formProt w:val="0"/>
       <w:docGrid w:linePitch="360" w:charSpace="4096"/>
@@ -3547,7 +3732,7 @@
       <mc:AlternateContent>
         <mc:Choice Requires="wps">
           <w:drawing>
-            <wp:anchor distT="0" distB="0" distL="0" distR="0" simplePos="0" relativeHeight="4" behindDoc="1" locked="0" layoutInCell="1" allowOverlap="1" wp14:anchorId="53660543">
+            <wp:anchor distT="0" distB="0" distL="0" distR="0" simplePos="0" relativeHeight="251657216" behindDoc="1" locked="0" layoutInCell="1" allowOverlap="1" wp14:anchorId="53660543">
               <wp:simplePos x="0" y="0"/>
               <wp:positionH relativeFrom="column">
                 <wp:posOffset>-13335</wp:posOffset>
@@ -3600,7 +3785,7 @@
         </mc:Choice>
         <mc:Fallback>
           <w:pict>
-            <v:line w14:anchorId="036468DF" id="Straight Connector 1" o:spid="_x0000_s1026" style="position:absolute;z-index:-503316476;visibility:visible;mso-wrap-style:square;mso-wrap-distance-left:0;mso-wrap-distance-top:0;mso-wrap-distance-right:0;mso-wrap-distance-bottom:0;mso-position-horizontal:absolute;mso-position-horizontal-relative:text;mso-position-vertical:absolute;mso-position-vertical-relative:text" from="-1.05pt,-7.65pt" to="521.4pt,-7.55pt" o:gfxdata="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" strokecolor="#4a7ebb"/>
+            <v:line w14:anchorId="122295C0" id="Straight Connector 1" o:spid="_x0000_s1026" style="position:absolute;z-index:-251659264;visibility:visible;mso-wrap-style:square;mso-wrap-distance-left:0;mso-wrap-distance-top:0;mso-wrap-distance-right:0;mso-wrap-distance-bottom:0;mso-position-horizontal:absolute;mso-position-horizontal-relative:text;mso-position-vertical:absolute;mso-position-vertical-relative:text" from="-1.05pt,-7.65pt" to="521.4pt,-7.55pt" o:gfxdata="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" strokecolor="#4a7ebb"/>
           </w:pict>
         </mc:Fallback>
       </mc:AlternateContent>
@@ -3647,7 +3832,7 @@
         <w:rFonts w:ascii="Cambria" w:eastAsia="PMingLiU" w:hAnsi="Cambria"/>
         <w:noProof/>
       </w:rPr>
-      <w:t>2</w:t>
+      <w:t>3</w:t>
     </w:r>
     <w:r>
       <w:rPr>
@@ -3739,7 +3924,61 @@
         <w:sz w:val="32"/>
         <w:szCs w:val="32"/>
       </w:rPr>
-      <w:t xml:space="preserve">             </w:t>
+      <w:tab/>
+    </w:r>
+    <w:r>
+      <w:rPr>
+        <w:rFonts w:asciiTheme="majorHAnsi" w:eastAsiaTheme="majorEastAsia" w:hAnsiTheme="majorHAnsi" w:cstheme="majorBidi"/>
+        <w:color w:val="024442"/>
+      </w:rPr>
+      <w:t>[{{as_of_date}}]</w:t>
+    </w:r>
+  </w:p>
+</w:hdr>
+</file>
+
+<file path=word/header2.xml><?xml version="1.0" encoding="utf-8"?>
+<w:hdr xmlns:wpc="http://schemas.microsoft.com/office/word/2010/wordprocessingCanvas" xmlns:cx="http://schemas.microsoft.com/office/drawing/2014/chartex" xmlns:mc="http://schemas.openxmlformats.org/markup-compatibility/2006" xmlns:o="urn:schemas-microsoft-com:office:office" xmlns:r="http://schemas.openxmlformats.org/officeDocument/2006/relationships" xmlns:m="http://schemas.openxmlformats.org/officeDocument/2006/math" xmlns:v="urn:schemas-microsoft-com:vml" xmlns:wp14="http://schemas.microsoft.com/office/word/2010/wordprocessingDrawing" xmlns:wp="http://schemas.openxmlformats.org/drawingml/2006/wordprocessingDrawing" xmlns:w10="urn:schemas-microsoft-com:office:word" xmlns:w="http://schemas.openxmlformats.org/wordprocessingml/2006/main" xmlns:w14="http://schemas.microsoft.com/office/word/2010/wordml" xmlns:w15="http://schemas.microsoft.com/office/word/2012/wordml" xmlns:w16se="http://schemas.microsoft.com/office/word/2015/wordml/symex" xmlns:wpg="http://schemas.microsoft.com/office/word/2010/wordprocessingGroup" xmlns:wpi="http://schemas.microsoft.com/office/word/2010/wordprocessingInk" xmlns:wne="http://schemas.microsoft.com/office/word/2006/wordml" xmlns:wps="http://schemas.microsoft.com/office/word/2010/wordprocessingShape" mc:Ignorable="w14 w15 w16se wp14">
+  <w:p>
+    <w:pPr>
+      <w:pStyle w:val="Header"/>
+      <w:pBdr>
+        <w:bottom w:val="thickThinSmallGap" w:sz="24" w:space="1" w:color="622423"/>
+      </w:pBdr>
+      <w:tabs>
+        <w:tab w:val="left" w:pos="7920"/>
+      </w:tabs>
+      <w:jc w:val="both"/>
+      <w:rPr>
+        <w:color w:val="024442"/>
+      </w:rPr>
+    </w:pPr>
+    <w:r>
+      <w:rPr>
+        <w:rFonts w:asciiTheme="majorHAnsi" w:eastAsiaTheme="majorEastAsia" w:hAnsiTheme="majorHAnsi" w:cstheme="majorBidi"/>
+        <w:color w:val="024442"/>
+        <w:sz w:val="32"/>
+        <w:szCs w:val="32"/>
+      </w:rPr>
+      <w:t>Calculation Steps</w:t>
+    </w:r>
+    <w:r>
+      <w:rPr>
+        <w:rFonts w:asciiTheme="majorHAnsi" w:eastAsiaTheme="majorEastAsia" w:hAnsiTheme="majorHAnsi" w:cstheme="majorBidi"/>
+        <w:color w:val="024442"/>
+        <w:sz w:val="32"/>
+        <w:szCs w:val="32"/>
+      </w:rPr>
+      <w:tab/>
+    </w:r>
+    <w:r>
+      <w:rPr>
+        <w:rFonts w:asciiTheme="majorHAnsi" w:eastAsiaTheme="majorEastAsia" w:hAnsiTheme="majorHAnsi" w:cstheme="majorBidi"/>
+        <w:color w:val="024442"/>
+        <w:sz w:val="32"/>
+        <w:szCs w:val="32"/>
+      </w:rPr>
+      <w:tab/>
     </w:r>
     <w:r>
       <w:rPr>
@@ -5905,7 +6144,7 @@
 </file>
 
 <file path=customXml/itemProps1.xml><?xml version="1.0" encoding="utf-8"?>
-<ds:datastoreItem xmlns:ds="http://schemas.openxmlformats.org/officeDocument/2006/customXml" ds:itemID="{1FE64FA3-208B-4911-A728-8FD46BD52471}">
+<ds:datastoreItem xmlns:ds="http://schemas.openxmlformats.org/officeDocument/2006/customXml" ds:itemID="{189012E9-4BA7-475E-8B23-E9538F8DB4B9}">
   <ds:schemaRefs>
     <ds:schemaRef ds:uri="http://schemas.openxmlformats.org/officeDocument/2006/bibliography"/>
   </ds:schemaRefs>

</xml_diff>

<commit_message>
Use number of eligible members for calculation, not entire household size. See issue #22 (item 12 in linked document)
</commit_message>
<xml_diff>
--- a/docassemble/MichiganFoodStampCalculator/data/templates/snap-summary.docx
+++ b/docassemble/MichiganFoodStampCalculator/data/templates/snap-summary.docx
@@ -161,6 +161,184 @@
               </w:rPr>
               <w:t>Number of people in your household is {{ HHSize }} person(s)</w:t>
             </w:r>
+            <w:r>
+              <w:rPr>
+                <w:rFonts w:asciiTheme="minorHAnsi" w:eastAsiaTheme="minorEastAsia" w:hAnsiTheme="minorHAnsi" w:cstheme="minorBidi"/>
+                <w:b w:val="0"/>
+                <w:bCs w:val="0"/>
+                <w:color w:val="auto"/>
+                <w:sz w:val="22"/>
+                <w:szCs w:val="22"/>
+              </w:rPr>
+              <w:t xml:space="preserve"> </w:t>
+            </w:r>
+            <w:r>
+              <w:rPr>
+                <w:rFonts w:asciiTheme="minorHAnsi" w:eastAsiaTheme="minorEastAsia" w:hAnsiTheme="minorHAnsi" w:cstheme="minorBidi"/>
+                <w:b w:val="0"/>
+                <w:bCs w:val="0"/>
+                <w:color w:val="auto"/>
+                <w:sz w:val="22"/>
+                <w:szCs w:val="22"/>
+              </w:rPr>
+              <w:t xml:space="preserve">{% if </w:t>
+            </w:r>
+            <w:r>
+              <w:rPr>
+                <w:rFonts w:asciiTheme="minorHAnsi" w:eastAsiaTheme="minorEastAsia" w:hAnsiTheme="minorHAnsi" w:cstheme="minorBidi"/>
+                <w:b w:val="0"/>
+                <w:bCs w:val="0"/>
+                <w:color w:val="auto"/>
+                <w:sz w:val="22"/>
+                <w:szCs w:val="22"/>
+              </w:rPr>
+              <w:t>ineligble_members</w:t>
+            </w:r>
+            <w:r>
+              <w:rPr>
+                <w:rFonts w:asciiTheme="minorHAnsi" w:eastAsiaTheme="minorEastAsia" w:hAnsiTheme="minorHAnsi" w:cstheme="minorBidi"/>
+                <w:b w:val="0"/>
+                <w:bCs w:val="0"/>
+                <w:color w:val="auto"/>
+                <w:sz w:val="22"/>
+                <w:szCs w:val="22"/>
+              </w:rPr>
+              <w:t xml:space="preserve"> == True</w:t>
+            </w:r>
+            <w:r>
+              <w:rPr>
+                <w:rFonts w:asciiTheme="minorHAnsi" w:eastAsiaTheme="minorEastAsia" w:hAnsiTheme="minorHAnsi" w:cstheme="minorBidi"/>
+                <w:b w:val="0"/>
+                <w:bCs w:val="0"/>
+                <w:color w:val="auto"/>
+                <w:sz w:val="22"/>
+                <w:szCs w:val="22"/>
+              </w:rPr>
+              <w:t xml:space="preserve"> %}</w:t>
+            </w:r>
+            <w:r>
+              <w:rPr>
+                <w:rFonts w:asciiTheme="minorHAnsi" w:eastAsiaTheme="minorEastAsia" w:hAnsiTheme="minorHAnsi" w:cstheme="minorBidi"/>
+                <w:b w:val="0"/>
+                <w:bCs w:val="0"/>
+                <w:color w:val="auto"/>
+                <w:sz w:val="22"/>
+                <w:szCs w:val="22"/>
+              </w:rPr>
+              <w:t xml:space="preserve"> </w:t>
+            </w:r>
+            <w:r>
+              <w:rPr>
+                <w:rFonts w:asciiTheme="minorHAnsi" w:eastAsiaTheme="minorEastAsia" w:hAnsiTheme="minorHAnsi" w:cstheme="minorBidi"/>
+                <w:b w:val="0"/>
+                <w:bCs w:val="0"/>
+                <w:color w:val="auto"/>
+                <w:sz w:val="22"/>
+                <w:szCs w:val="22"/>
+              </w:rPr>
+              <w:t>(</w:t>
+            </w:r>
+            <w:r>
+              <w:rPr>
+                <w:rFonts w:asciiTheme="minorHAnsi" w:eastAsiaTheme="minorEastAsia" w:hAnsiTheme="minorHAnsi" w:cstheme="minorBidi"/>
+                <w:b w:val="0"/>
+                <w:bCs w:val="0"/>
+                <w:color w:val="auto"/>
+                <w:sz w:val="22"/>
+                <w:szCs w:val="22"/>
+              </w:rPr>
+              <w:t>{{ HHSize</w:t>
+            </w:r>
+            <w:r>
+              <w:rPr>
+                <w:rFonts w:asciiTheme="minorHAnsi" w:eastAsiaTheme="minorEastAsia" w:hAnsiTheme="minorHAnsi" w:cstheme="minorBidi"/>
+                <w:b w:val="0"/>
+                <w:bCs w:val="0"/>
+                <w:color w:val="auto"/>
+                <w:sz w:val="22"/>
+                <w:szCs w:val="22"/>
+              </w:rPr>
+              <w:t>Adjusted</w:t>
+            </w:r>
+            <w:r>
+              <w:rPr>
+                <w:rFonts w:asciiTheme="minorHAnsi" w:eastAsiaTheme="minorEastAsia" w:hAnsiTheme="minorHAnsi" w:cstheme="minorBidi"/>
+                <w:b w:val="0"/>
+                <w:bCs w:val="0"/>
+                <w:color w:val="auto"/>
+                <w:sz w:val="22"/>
+                <w:szCs w:val="22"/>
+              </w:rPr>
+              <w:t xml:space="preserve"> }} </w:t>
+            </w:r>
+            <w:r>
+              <w:rPr>
+                <w:rFonts w:asciiTheme="minorHAnsi" w:eastAsiaTheme="minorEastAsia" w:hAnsiTheme="minorHAnsi" w:cstheme="minorBidi"/>
+                <w:b w:val="0"/>
+                <w:bCs w:val="0"/>
+                <w:color w:val="auto"/>
+                <w:sz w:val="22"/>
+                <w:szCs w:val="22"/>
+              </w:rPr>
+              <w:t>eligible for FAP benefits</w:t>
+            </w:r>
+            <w:bookmarkStart w:id="0" w:name="_GoBack"/>
+            <w:bookmarkEnd w:id="0"/>
+            <w:r>
+              <w:rPr>
+                <w:rFonts w:asciiTheme="minorHAnsi" w:eastAsiaTheme="minorEastAsia" w:hAnsiTheme="minorHAnsi" w:cstheme="minorBidi"/>
+                <w:b w:val="0"/>
+                <w:bCs w:val="0"/>
+                <w:color w:val="auto"/>
+                <w:sz w:val="22"/>
+                <w:szCs w:val="22"/>
+              </w:rPr>
+              <w:t>)</w:t>
+            </w:r>
+            <w:r>
+              <w:rPr>
+                <w:rFonts w:asciiTheme="minorHAnsi" w:eastAsiaTheme="minorEastAsia" w:hAnsiTheme="minorHAnsi" w:cstheme="minorBidi"/>
+                <w:b w:val="0"/>
+                <w:bCs w:val="0"/>
+                <w:color w:val="auto"/>
+                <w:sz w:val="22"/>
+                <w:szCs w:val="22"/>
+              </w:rPr>
+              <w:t xml:space="preserve"> </w:t>
+            </w:r>
+            <w:r>
+              <w:rPr>
+                <w:rFonts w:asciiTheme="minorHAnsi" w:eastAsiaTheme="minorEastAsia" w:hAnsiTheme="minorHAnsi" w:cstheme="minorBidi"/>
+                <w:b w:val="0"/>
+                <w:bCs w:val="0"/>
+                <w:color w:val="auto"/>
+                <w:sz w:val="22"/>
+                <w:szCs w:val="22"/>
+              </w:rPr>
+              <w:t xml:space="preserve">{% </w:t>
+            </w:r>
+            <w:r>
+              <w:rPr>
+                <w:rFonts w:asciiTheme="minorHAnsi" w:eastAsiaTheme="minorEastAsia" w:hAnsiTheme="minorHAnsi" w:cstheme="minorBidi"/>
+                <w:b w:val="0"/>
+                <w:bCs w:val="0"/>
+                <w:color w:val="auto"/>
+                <w:sz w:val="22"/>
+                <w:szCs w:val="22"/>
+              </w:rPr>
+              <w:t>endif %}</w:t>
+            </w:r>
+            <w:r>
+              <w:rPr>
+                <w:rFonts w:asciiTheme="minorHAnsi" w:eastAsiaTheme="minorEastAsia" w:hAnsiTheme="minorHAnsi" w:cstheme="minorBidi"/>
+                <w:b w:val="0"/>
+                <w:bCs w:val="0"/>
+                <w:color w:val="auto"/>
+                <w:sz w:val="22"/>
+                <w:szCs w:val="22"/>
+              </w:rPr>
+              <w:t xml:space="preserve"> </w:t>
+            </w:r>
           </w:p>
           <w:p>
             <w:pPr>
@@ -1345,6 +1523,7 @@
                 <w:sz w:val="22"/>
                 <w:szCs w:val="22"/>
               </w:rPr>
+              <w:lastRenderedPageBreak/>
               <w:t xml:space="preserve">Based on this information, you may be eligible for monthly </w:t>
             </w:r>
             <w:r>
@@ -1375,18 +1554,7 @@
                 <w:sz w:val="22"/>
                 <w:szCs w:val="22"/>
               </w:rPr>
-              <w:t xml:space="preserve"> </w:t>
-            </w:r>
-            <w:r>
-              <w:rPr>
-                <w:rFonts w:asciiTheme="minorHAnsi" w:eastAsiaTheme="minorEastAsia" w:hAnsiTheme="minorHAnsi" w:cstheme="minorBidi"/>
-                <w:bCs w:val="0"/>
-                <w:color w:val="auto"/>
-                <w:sz w:val="22"/>
-                <w:szCs w:val="22"/>
-              </w:rPr>
-              <w:lastRenderedPageBreak/>
-              <w:t xml:space="preserve">${{ (FinalResult)|round|int }} per </w:t>
+              <w:t xml:space="preserve"> ${{ (FinalResult)|round|int }} per </w:t>
             </w:r>
             <w:r>
               <w:rPr>
@@ -2011,6 +2179,64 @@
             <w:r>
               <w:t>{{ HHSize }}</w:t>
             </w:r>
+            <w:r>
+              <w:t xml:space="preserve"> {% if </w:t>
+            </w:r>
+            <w:r>
+              <w:t>ineligble_members</w:t>
+            </w:r>
+            <w:r>
+              <w:t xml:space="preserve"> %}</w:t>
+            </w:r>
+          </w:p>
+        </w:tc>
+      </w:tr>
+      <w:tr>
+        <w:tc>
+          <w:tcPr>
+            <w:tcW w:w="5508" w:type="dxa"/>
+            <w:shd w:val="clear" w:color="auto" w:fill="auto"/>
+          </w:tcPr>
+          <w:p>
+            <w:pPr>
+              <w:spacing w:after="0"/>
+            </w:pPr>
+            <w:r>
+              <w:t xml:space="preserve">  Total </w:t>
+            </w:r>
+            <w:r>
+              <w:rPr>
+                <w:b/>
+              </w:rPr>
+              <w:t>Eligible</w:t>
+            </w:r>
+            <w:r>
+              <w:t xml:space="preserve"> Household Size</w:t>
+            </w:r>
+          </w:p>
+        </w:tc>
+        <w:tc>
+          <w:tcPr>
+            <w:tcW w:w="2250" w:type="dxa"/>
+            <w:shd w:val="clear" w:color="auto" w:fill="auto"/>
+          </w:tcPr>
+          <w:p>
+            <w:pPr>
+              <w:spacing w:after="0"/>
+              <w:jc w:val="center"/>
+            </w:pPr>
+            <w:r>
+              <w:t>{{ HHSize</w:t>
+            </w:r>
+            <w:r>
+              <w:t>Adjusted</w:t>
+            </w:r>
+            <w:r>
+              <w:t xml:space="preserve"> }}</w:t>
+            </w:r>
+            <w:r>
+              <w:t xml:space="preserve"> {% endif %}</w:t>
+            </w:r>
           </w:p>
         </w:tc>
       </w:tr>
@@ -2499,7 +2725,13 @@
               <w:t xml:space="preserve">ousehold of </w:t>
             </w:r>
             <w:r>
-              <w:t>{{ HHSize }}</w:t>
+              <w:t>{{ HHSize</w:t>
+            </w:r>
+            <w:r>
+              <w:t>Adjusted</w:t>
+            </w:r>
+            <w:r>
+              <w:t xml:space="preserve"> }}</w:t>
             </w:r>
           </w:p>
         </w:tc>
@@ -2733,15 +2965,7 @@
               <w:rPr>
                 <w:b/>
               </w:rPr>
-              <w:t xml:space="preserve">  3.1F  Adjusted M</w:t>
-            </w:r>
-            <w:bookmarkStart w:id="0" w:name="_GoBack"/>
-            <w:bookmarkEnd w:id="0"/>
-            <w:r>
-              <w:rPr>
-                <w:b/>
-              </w:rPr>
-              <w:t>onthly Income (2D – 3.1E)</w:t>
+              <w:t xml:space="preserve">  3.1F  Adjusted Monthly Income (2D – 3.1E)</w:t>
             </w:r>
           </w:p>
         </w:tc>
@@ -3255,7 +3479,14 @@
               <w:rPr>
                 <w:b/>
               </w:rPr>
-              <w:t>${{ ‘{:,.0f}’.format(ShelterDedResult) }}{% if isHomeless == "Yes" %}</w:t>
+              <w:t xml:space="preserve">${{ ‘{:,.0f}’.format(ShelterDedResult) }}{% </w:t>
+            </w:r>
+            <w:r>
+              <w:rPr>
+                <w:b/>
+              </w:rPr>
+              <w:lastRenderedPageBreak/>
+              <w:t>if isHomeless == "Yes" %}</w:t>
             </w:r>
           </w:p>
         </w:tc>
@@ -3271,6 +3502,7 @@
               <w:spacing w:after="0"/>
             </w:pPr>
             <w:r>
+              <w:lastRenderedPageBreak/>
               <w:t xml:space="preserve">  Homeless household deduction</w:t>
             </w:r>
           </w:p>
@@ -3312,7 +3544,6 @@
               <w:ind w:left="360" w:hanging="360"/>
             </w:pPr>
             <w:r>
-              <w:lastRenderedPageBreak/>
               <w:t xml:space="preserve"> </w:t>
             </w:r>
             <w:r>
@@ -3526,7 +3757,13 @@
               <w:t>Maximum allot for household size o</w:t>
             </w:r>
             <w:r>
-              <w:t>f {{ HHSize }}</w:t>
+              <w:t>f {{ HHSize</w:t>
+            </w:r>
+            <w:r>
+              <w:t>Adjusted</w:t>
+            </w:r>
+            <w:r>
+              <w:t xml:space="preserve"> }}</w:t>
             </w:r>
           </w:p>
         </w:tc>
@@ -3785,7 +4022,7 @@
         </mc:Choice>
         <mc:Fallback>
           <w:pict>
-            <v:line w14:anchorId="122295C0" id="Straight Connector 1" o:spid="_x0000_s1026" style="position:absolute;z-index:-251659264;visibility:visible;mso-wrap-style:square;mso-wrap-distance-left:0;mso-wrap-distance-top:0;mso-wrap-distance-right:0;mso-wrap-distance-bottom:0;mso-position-horizontal:absolute;mso-position-horizontal-relative:text;mso-position-vertical:absolute;mso-position-vertical-relative:text" from="-1.05pt,-7.65pt" to="521.4pt,-7.55pt" o:gfxdata="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" strokecolor="#4a7ebb"/>
+            <v:line w14:anchorId="0D5BD08A" id="Straight Connector 1" o:spid="_x0000_s1026" style="position:absolute;z-index:-251659264;visibility:visible;mso-wrap-style:square;mso-wrap-distance-left:0;mso-wrap-distance-top:0;mso-wrap-distance-right:0;mso-wrap-distance-bottom:0;mso-position-horizontal:absolute;mso-position-horizontal-relative:text;mso-position-vertical:absolute;mso-position-vertical-relative:text" from="-1.05pt,-7.65pt" to="521.4pt,-7.55pt" o:gfxdata="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" strokecolor="#4a7ebb"/>
           </w:pict>
         </mc:Fallback>
       </mc:AlternateContent>
@@ -3832,7 +4069,7 @@
         <w:rFonts w:ascii="Cambria" w:eastAsia="PMingLiU" w:hAnsi="Cambria"/>
         <w:noProof/>
       </w:rPr>
-      <w:t>3</w:t>
+      <w:t>1</w:t>
     </w:r>
     <w:r>
       <w:rPr>
@@ -6144,7 +6381,7 @@
 </file>
 
 <file path=customXml/itemProps1.xml><?xml version="1.0" encoding="utf-8"?>
-<ds:datastoreItem xmlns:ds="http://schemas.openxmlformats.org/officeDocument/2006/customXml" ds:itemID="{189012E9-4BA7-475E-8B23-E9538F8DB4B9}">
+<ds:datastoreItem xmlns:ds="http://schemas.openxmlformats.org/officeDocument/2006/customXml" ds:itemID="{96E7E641-DAD3-48BC-80E5-02B840939C5F}">
   <ds:schemaRefs>
     <ds:schemaRef ds:uri="http://schemas.openxmlformats.org/officeDocument/2006/bibliography"/>
   </ds:schemaRefs>

</xml_diff>

<commit_message>
add MLH banner to survey message (marked decorative)
</commit_message>
<xml_diff>
--- a/docassemble/MichiganFoodStampCalculator/data/templates/snap-summary.docx
+++ b/docassemble/MichiganFoodStampCalculator/data/templates/snap-summary.docx
@@ -4533,8 +4533,80 @@
       </w:tr>
     </w:tbl>
     <w:p>
+      <w:r>
+        <w:br w:type="page"/>
+      </w:r>
+      <w:r>
+        <w:rPr>
+          <w:noProof/>
+        </w:rPr>
+        <w:lastRenderedPageBreak/>
+        <w:drawing>
+          <wp:inline distT="0" distB="0" distL="0" distR="0" wp14:anchorId="494859B4" wp14:editId="6E2E5823">
+            <wp:extent cx="5943600" cy="533400"/>
+            <wp:effectExtent l="0" t="0" r="0" b="0"/>
+            <wp:docPr id="1623593727" name="Picture 1">
+              <a:extLst xmlns:a="http://schemas.openxmlformats.org/drawingml/2006/main">
+                <a:ext uri="{C183D7F6-B498-43B3-948B-1728B52AA6E4}">
+                  <adec:decorative xmlns:adec="http://schemas.microsoft.com/office/drawing/2017/decorative" val="1"/>
+                </a:ext>
+              </a:extLst>
+            </wp:docPr>
+            <wp:cNvGraphicFramePr>
+              <a:graphicFrameLocks xmlns:a="http://schemas.openxmlformats.org/drawingml/2006/main" noChangeAspect="1"/>
+            </wp:cNvGraphicFramePr>
+            <a:graphic xmlns:a="http://schemas.openxmlformats.org/drawingml/2006/main">
+              <a:graphicData uri="http://schemas.openxmlformats.org/drawingml/2006/picture">
+                <pic:pic xmlns:pic="http://schemas.openxmlformats.org/drawingml/2006/picture">
+                  <pic:nvPicPr>
+                    <pic:cNvPr id="1623593727" name="Picture 1">
+                      <a:extLst>
+                        <a:ext uri="{C183D7F6-B498-43B3-948B-1728B52AA6E4}">
+                          <adec:decorative xmlns:adec="http://schemas.microsoft.com/office/drawing/2017/decorative" val="1"/>
+                        </a:ext>
+                      </a:extLst>
+                    </pic:cNvPr>
+                    <pic:cNvPicPr>
+                      <a:picLocks noChangeAspect="1" noChangeArrowheads="1"/>
+                    </pic:cNvPicPr>
+                  </pic:nvPicPr>
+                  <pic:blipFill>
+                    <a:blip r:embed="rId18" cstate="print">
+                      <a:extLst>
+                        <a:ext uri="{28A0092B-C50C-407E-A947-70E740481C1C}">
+                          <a14:useLocalDpi xmlns:a14="http://schemas.microsoft.com/office/drawing/2010/main" val="0"/>
+                        </a:ext>
+                      </a:extLst>
+                    </a:blip>
+                    <a:srcRect/>
+                    <a:stretch>
+                      <a:fillRect/>
+                    </a:stretch>
+                  </pic:blipFill>
+                  <pic:spPr bwMode="auto">
+                    <a:xfrm>
+                      <a:off x="0" y="0"/>
+                      <a:ext cx="5943600" cy="533400"/>
+                    </a:xfrm>
+                    <a:prstGeom prst="rect">
+                      <a:avLst/>
+                    </a:prstGeom>
+                    <a:noFill/>
+                    <a:ln>
+                      <a:noFill/>
+                    </a:ln>
+                  </pic:spPr>
+                </pic:pic>
+              </a:graphicData>
+            </a:graphic>
+          </wp:inline>
+        </w:drawing>
+      </w:r>
+    </w:p>
+    <w:p>
       <w:pPr>
         <w:pStyle w:val="Heading2"/>
+        <w:spacing w:after="240" w:line="240" w:lineRule="auto"/>
         <w:rPr>
           <w:rFonts w:asciiTheme="minorHAnsi" w:hAnsiTheme="minorHAnsi" w:cstheme="minorHAnsi"/>
           <w:b w:val="0"/>
@@ -4544,6 +4616,7 @@
           <w:szCs w:val="28"/>
         </w:rPr>
       </w:pPr>
+      <w:proofErr w:type="gramStart"/>
       <w:r>
         <w:rPr>
           <w:rFonts w:asciiTheme="minorHAnsi" w:hAnsiTheme="minorHAnsi" w:cstheme="minorHAnsi"/>
@@ -4551,17 +4624,6 @@
           <w:sz w:val="28"/>
           <w:szCs w:val="28"/>
         </w:rPr>
-        <w:br w:type="page"/>
-      </w:r>
-      <w:proofErr w:type="gramStart"/>
-      <w:r>
-        <w:rPr>
-          <w:rFonts w:asciiTheme="minorHAnsi" w:hAnsiTheme="minorHAnsi" w:cstheme="minorHAnsi"/>
-          <w:color w:val="auto"/>
-          <w:sz w:val="28"/>
-          <w:szCs w:val="28"/>
-        </w:rPr>
-        <w:lastRenderedPageBreak/>
         <w:t>{{</w:t>
       </w:r>
       <w:r>
@@ -4618,16 +4680,6 @@
     </w:p>
     <w:p>
       <w:pPr>
-        <w:spacing w:after="0"/>
-        <w:rPr>
-          <w:rFonts w:cstheme="minorHAnsi"/>
-          <w:sz w:val="16"/>
-          <w:szCs w:val="16"/>
-        </w:rPr>
-      </w:pPr>
-    </w:p>
-    <w:p>
-      <w:pPr>
         <w:spacing w:after="140"/>
         <w:rPr>
           <w:rFonts w:cstheme="minorHAnsi"/>
@@ -4816,6 +4868,16 @@
         </w:rPr>
         <w:t>}), or scan the survey QR code below:</w:t>
       </w:r>
+    </w:p>
+    <w:p>
+      <w:pPr>
+        <w:spacing w:after="140"/>
+        <w:rPr>
+          <w:rFonts w:cstheme="minorHAnsi"/>
+          <w:sz w:val="24"/>
+          <w:szCs w:val="24"/>
+        </w:rPr>
+      </w:pPr>
     </w:p>
     <w:p>
       <w:pPr>
@@ -4852,7 +4914,7 @@
                     </pic:cNvPicPr>
                   </pic:nvPicPr>
                   <pic:blipFill>
-                    <a:blip r:embed="rId18" cstate="print">
+                    <a:blip r:embed="rId19" cstate="print">
                       <a:extLst>
                         <a:ext uri="{28A0092B-C50C-407E-A947-70E740481C1C}">
                           <a14:useLocalDpi xmlns:a14="http://schemas.microsoft.com/office/drawing/2010/main" val="0"/>
@@ -4887,10 +4949,14 @@
     <w:p>
       <w:pPr>
         <w:spacing w:after="0" w:line="240" w:lineRule="auto"/>
+        <w:rPr>
+          <w:sz w:val="24"/>
+          <w:szCs w:val="24"/>
+        </w:rPr>
       </w:pPr>
     </w:p>
     <w:sectPr>
-      <w:headerReference w:type="default" r:id="rId19"/>
+      <w:headerReference w:type="default" r:id="rId20"/>
       <w:pgSz w:w="12240" w:h="15840"/>
       <w:pgMar w:top="1008" w:right="720" w:bottom="720" w:left="720" w:header="720" w:footer="360" w:gutter="0"/>
       <w:cols w:space="720"/>

</xml_diff>